<commit_message>
terbaru fix udah rapih
</commit_message>
<xml_diff>
--- a/Laporan IMK1.docx
+++ b/Laporan IMK1.docx
@@ -544,7 +544,7 @@
         <w:br w:type="page"/>
       </w:r>
     </w:p>
-    <w:bookmarkStart w:id="0" w:name="_Toc534373366" w:displacedByCustomXml="next"/>
+    <w:bookmarkStart w:id="0" w:name="_Toc535263772" w:displacedByCustomXml="next"/>
     <w:sdt>
       <w:sdtPr>
         <w:rPr>
@@ -613,7 +613,7 @@
             </w:rPr>
             <w:fldChar w:fldCharType="separate"/>
           </w:r>
-          <w:hyperlink w:anchor="_Toc534373366" w:history="1">
+          <w:hyperlink w:anchor="_Toc535263772" w:history="1">
             <w:r>
               <w:rPr>
                 <w:rStyle w:val="Hyperlink"/>
@@ -640,7 +640,7 @@
                 <w:noProof/>
                 <w:webHidden/>
               </w:rPr>
-              <w:instrText xml:space="preserve"> PAGEREF _Toc534373366 \h </w:instrText>
+              <w:instrText xml:space="preserve"> PAGEREF _Toc535263772 \h </w:instrText>
             </w:r>
             <w:r>
               <w:rPr>
@@ -683,13 +683,13 @@
               <w:lang w:val="en-US"/>
             </w:rPr>
           </w:pPr>
-          <w:hyperlink w:anchor="_Toc534373367" w:history="1">
+          <w:hyperlink w:anchor="_Toc535263773" w:history="1">
             <w:r>
               <w:rPr>
                 <w:rStyle w:val="Hyperlink"/>
                 <w:noProof/>
               </w:rPr>
-              <w:t>BAB I  PENDAHULUAN</w:t>
+              <w:t>BAB I  PENDAHULUAN UPDATE</w:t>
             </w:r>
             <w:r>
               <w:rPr>
@@ -710,7 +710,7 @@
                 <w:noProof/>
                 <w:webHidden/>
               </w:rPr>
-              <w:instrText xml:space="preserve"> PAGEREF _Toc534373367 \h </w:instrText>
+              <w:instrText xml:space="preserve"> PAGEREF _Toc535263773 \h </w:instrText>
             </w:r>
             <w:r>
               <w:rPr>
@@ -754,7 +754,7 @@
               <w:lang w:val="en-US"/>
             </w:rPr>
           </w:pPr>
-          <w:hyperlink w:anchor="_Toc534373368" w:history="1">
+          <w:hyperlink w:anchor="_Toc535263774" w:history="1">
             <w:r>
               <w:rPr>
                 <w:rStyle w:val="Hyperlink"/>
@@ -796,7 +796,7 @@
                 <w:noProof/>
                 <w:webHidden/>
               </w:rPr>
-              <w:instrText xml:space="preserve"> PAGEREF _Toc534373368 \h </w:instrText>
+              <w:instrText xml:space="preserve"> PAGEREF _Toc535263774 \h </w:instrText>
             </w:r>
             <w:r>
               <w:rPr>
@@ -840,7 +840,7 @@
               <w:lang w:val="en-US"/>
             </w:rPr>
           </w:pPr>
-          <w:hyperlink w:anchor="_Toc534373369" w:history="1">
+          <w:hyperlink w:anchor="_Toc535263775" w:history="1">
             <w:r>
               <w:rPr>
                 <w:rStyle w:val="Hyperlink"/>
@@ -882,7 +882,7 @@
                 <w:noProof/>
                 <w:webHidden/>
               </w:rPr>
-              <w:instrText xml:space="preserve"> PAGEREF _Toc534373369 \h </w:instrText>
+              <w:instrText xml:space="preserve"> PAGEREF _Toc535263775 \h </w:instrText>
             </w:r>
             <w:r>
               <w:rPr>
@@ -902,7 +902,7 @@
                 <w:noProof/>
                 <w:webHidden/>
               </w:rPr>
-              <w:t>2</w:t>
+              <w:t>3</w:t>
             </w:r>
             <w:r>
               <w:rPr>
@@ -926,7 +926,7 @@
               <w:lang w:val="en-US"/>
             </w:rPr>
           </w:pPr>
-          <w:hyperlink w:anchor="_Toc534373370" w:history="1">
+          <w:hyperlink w:anchor="_Toc535263776" w:history="1">
             <w:r>
               <w:rPr>
                 <w:rStyle w:val="Hyperlink"/>
@@ -968,7 +968,7 @@
                 <w:noProof/>
                 <w:webHidden/>
               </w:rPr>
-              <w:instrText xml:space="preserve"> PAGEREF _Toc534373370 \h </w:instrText>
+              <w:instrText xml:space="preserve"> PAGEREF _Toc535263776 \h </w:instrText>
             </w:r>
             <w:r>
               <w:rPr>
@@ -1012,7 +1012,7 @@
               <w:lang w:val="en-US"/>
             </w:rPr>
           </w:pPr>
-          <w:hyperlink w:anchor="_Toc534373371" w:history="1">
+          <w:hyperlink w:anchor="_Toc535263777" w:history="1">
             <w:r>
               <w:rPr>
                 <w:rStyle w:val="Hyperlink"/>
@@ -1054,7 +1054,7 @@
                 <w:noProof/>
                 <w:webHidden/>
               </w:rPr>
-              <w:instrText xml:space="preserve"> PAGEREF _Toc534373371 \h </w:instrText>
+              <w:instrText xml:space="preserve"> PAGEREF _Toc535263777 \h </w:instrText>
             </w:r>
             <w:r>
               <w:rPr>
@@ -1097,7 +1097,7 @@
               <w:lang w:val="en-US"/>
             </w:rPr>
           </w:pPr>
-          <w:hyperlink w:anchor="_Toc534373372" w:history="1">
+          <w:hyperlink w:anchor="_Toc535263778" w:history="1">
             <w:r>
               <w:rPr>
                 <w:rStyle w:val="Hyperlink"/>
@@ -1124,7 +1124,7 @@
                 <w:noProof/>
                 <w:webHidden/>
               </w:rPr>
-              <w:instrText xml:space="preserve"> PAGEREF _Toc534373372 \h </w:instrText>
+              <w:instrText xml:space="preserve"> PAGEREF _Toc535263778 \h </w:instrText>
             </w:r>
             <w:r>
               <w:rPr>
@@ -1167,7 +1167,7 @@
               <w:lang w:val="en-US"/>
             </w:rPr>
           </w:pPr>
-          <w:hyperlink w:anchor="_Toc534373373" w:history="1">
+          <w:hyperlink w:anchor="_Toc535263779" w:history="1">
             <w:r>
               <w:rPr>
                 <w:rStyle w:val="Hyperlink"/>
@@ -1194,7 +1194,7 @@
                 <w:noProof/>
                 <w:webHidden/>
               </w:rPr>
-              <w:instrText xml:space="preserve"> PAGEREF _Toc534373373 \h </w:instrText>
+              <w:instrText xml:space="preserve"> PAGEREF _Toc535263779 \h </w:instrText>
             </w:r>
             <w:r>
               <w:rPr>
@@ -1237,7 +1237,7 @@
               <w:lang w:val="en-US"/>
             </w:rPr>
           </w:pPr>
-          <w:hyperlink w:anchor="_Toc534373374" w:history="1">
+          <w:hyperlink w:anchor="_Toc535263780" w:history="1">
             <w:r>
               <w:rPr>
                 <w:rStyle w:val="Hyperlink"/>
@@ -1264,7 +1264,7 @@
                 <w:noProof/>
                 <w:webHidden/>
               </w:rPr>
-              <w:instrText xml:space="preserve"> PAGEREF _Toc534373374 \h </w:instrText>
+              <w:instrText xml:space="preserve"> PAGEREF _Toc535263780 \h </w:instrText>
             </w:r>
             <w:r>
               <w:rPr>
@@ -1307,7 +1307,7 @@
               <w:lang w:val="en-US"/>
             </w:rPr>
           </w:pPr>
-          <w:hyperlink w:anchor="_Toc534373375" w:history="1">
+          <w:hyperlink w:anchor="_Toc535263781" w:history="1">
             <w:r>
               <w:rPr>
                 <w:rStyle w:val="Hyperlink"/>
@@ -1334,7 +1334,7 @@
                 <w:noProof/>
                 <w:webHidden/>
               </w:rPr>
-              <w:instrText xml:space="preserve"> PAGEREF _Toc534373375 \h </w:instrText>
+              <w:instrText xml:space="preserve"> PAGEREF _Toc535263781 \h </w:instrText>
             </w:r>
             <w:r>
               <w:rPr>
@@ -1377,7 +1377,7 @@
               <w:lang w:val="en-US"/>
             </w:rPr>
           </w:pPr>
-          <w:hyperlink w:anchor="_Toc534373376" w:history="1">
+          <w:hyperlink w:anchor="_Toc535263782" w:history="1">
             <w:r>
               <w:rPr>
                 <w:rStyle w:val="Hyperlink"/>
@@ -1404,7 +1404,7 @@
                 <w:noProof/>
                 <w:webHidden/>
               </w:rPr>
-              <w:instrText xml:space="preserve"> PAGEREF _Toc534373376 \h </w:instrText>
+              <w:instrText xml:space="preserve"> PAGEREF _Toc535263782 \h </w:instrText>
             </w:r>
             <w:r>
               <w:rPr>
@@ -1447,7 +1447,7 @@
               <w:lang w:val="en-US"/>
             </w:rPr>
           </w:pPr>
-          <w:hyperlink w:anchor="_Toc534373377" w:history="1">
+          <w:hyperlink w:anchor="_Toc535263783" w:history="1">
             <w:r>
               <w:rPr>
                 <w:rStyle w:val="Hyperlink"/>
@@ -1474,7 +1474,7 @@
                 <w:noProof/>
                 <w:webHidden/>
               </w:rPr>
-              <w:instrText xml:space="preserve"> PAGEREF _Toc534373377 \h </w:instrText>
+              <w:instrText xml:space="preserve"> PAGEREF _Toc535263783 \h </w:instrText>
             </w:r>
             <w:r>
               <w:rPr>
@@ -1517,7 +1517,7 @@
               <w:lang w:val="en-US"/>
             </w:rPr>
           </w:pPr>
-          <w:hyperlink w:anchor="_Toc534373378" w:history="1">
+          <w:hyperlink w:anchor="_Toc535263784" w:history="1">
             <w:r>
               <w:rPr>
                 <w:rStyle w:val="Hyperlink"/>
@@ -1544,7 +1544,7 @@
                 <w:noProof/>
                 <w:webHidden/>
               </w:rPr>
-              <w:instrText xml:space="preserve"> PAGEREF _Toc534373378 \h </w:instrText>
+              <w:instrText xml:space="preserve"> PAGEREF _Toc535263784 \h </w:instrText>
             </w:r>
             <w:r>
               <w:rPr>
@@ -1587,7 +1587,7 @@
               <w:lang w:val="en-US"/>
             </w:rPr>
           </w:pPr>
-          <w:hyperlink w:anchor="_Toc534373379" w:history="1">
+          <w:hyperlink w:anchor="_Toc535263785" w:history="1">
             <w:r>
               <w:rPr>
                 <w:rStyle w:val="Hyperlink"/>
@@ -1614,7 +1614,7 @@
                 <w:noProof/>
                 <w:webHidden/>
               </w:rPr>
-              <w:instrText xml:space="preserve"> PAGEREF _Toc534373379 \h </w:instrText>
+              <w:instrText xml:space="preserve"> PAGEREF _Toc535263785 \h </w:instrText>
             </w:r>
             <w:r>
               <w:rPr>
@@ -1657,7 +1657,7 @@
               <w:lang w:val="en-US"/>
             </w:rPr>
           </w:pPr>
-          <w:hyperlink w:anchor="_Toc534373380" w:history="1">
+          <w:hyperlink w:anchor="_Toc535263786" w:history="1">
             <w:r>
               <w:rPr>
                 <w:rStyle w:val="Hyperlink"/>
@@ -1684,7 +1684,7 @@
                 <w:noProof/>
                 <w:webHidden/>
               </w:rPr>
-              <w:instrText xml:space="preserve"> PAGEREF _Toc534373380 \h </w:instrText>
+              <w:instrText xml:space="preserve"> PAGEREF _Toc535263786 \h </w:instrText>
             </w:r>
             <w:r>
               <w:rPr>
@@ -1727,7 +1727,7 @@
               <w:lang w:val="en-US"/>
             </w:rPr>
           </w:pPr>
-          <w:hyperlink w:anchor="_Toc534373381" w:history="1">
+          <w:hyperlink w:anchor="_Toc535263787" w:history="1">
             <w:r>
               <w:rPr>
                 <w:rStyle w:val="Hyperlink"/>
@@ -1754,7 +1754,7 @@
                 <w:noProof/>
                 <w:webHidden/>
               </w:rPr>
-              <w:instrText xml:space="preserve"> PAGEREF _Toc534373381 \h </w:instrText>
+              <w:instrText xml:space="preserve"> PAGEREF _Toc535263787 \h </w:instrText>
             </w:r>
             <w:r>
               <w:rPr>
@@ -1774,7 +1774,7 @@
                 <w:noProof/>
                 <w:webHidden/>
               </w:rPr>
-              <w:t>7</w:t>
+              <w:t>8</w:t>
             </w:r>
             <w:r>
               <w:rPr>
@@ -1797,7 +1797,7 @@
               <w:lang w:val="en-US"/>
             </w:rPr>
           </w:pPr>
-          <w:hyperlink w:anchor="_Toc534373382" w:history="1">
+          <w:hyperlink w:anchor="_Toc535263788" w:history="1">
             <w:r>
               <w:rPr>
                 <w:rStyle w:val="Hyperlink"/>
@@ -1824,7 +1824,7 @@
                 <w:noProof/>
                 <w:webHidden/>
               </w:rPr>
-              <w:instrText xml:space="preserve"> PAGEREF _Toc534373382 \h </w:instrText>
+              <w:instrText xml:space="preserve"> PAGEREF _Toc535263788 \h </w:instrText>
             </w:r>
             <w:r>
               <w:rPr>
@@ -1844,7 +1844,7 @@
                 <w:noProof/>
                 <w:webHidden/>
               </w:rPr>
-              <w:t>7</w:t>
+              <w:t>21</w:t>
             </w:r>
             <w:r>
               <w:rPr>
@@ -1867,7 +1867,7 @@
               <w:lang w:val="en-US"/>
             </w:rPr>
           </w:pPr>
-          <w:hyperlink w:anchor="_Toc534373383" w:history="1">
+          <w:hyperlink w:anchor="_Toc535263789" w:history="1">
             <w:r>
               <w:rPr>
                 <w:rStyle w:val="Hyperlink"/>
@@ -1894,7 +1894,7 @@
                 <w:noProof/>
                 <w:webHidden/>
               </w:rPr>
-              <w:instrText xml:space="preserve"> PAGEREF _Toc534373383 \h </w:instrText>
+              <w:instrText xml:space="preserve"> PAGEREF _Toc535263789 \h </w:instrText>
             </w:r>
             <w:r>
               <w:rPr>
@@ -1914,7 +1914,7 @@
                 <w:noProof/>
                 <w:webHidden/>
               </w:rPr>
-              <w:t>7</w:t>
+              <w:t>21</w:t>
             </w:r>
             <w:r>
               <w:rPr>
@@ -1937,7 +1937,7 @@
               <w:lang w:val="en-US"/>
             </w:rPr>
           </w:pPr>
-          <w:hyperlink w:anchor="_Toc534373384" w:history="1">
+          <w:hyperlink w:anchor="_Toc535263790" w:history="1">
             <w:r>
               <w:rPr>
                 <w:rStyle w:val="Hyperlink"/>
@@ -1964,7 +1964,7 @@
                 <w:noProof/>
                 <w:webHidden/>
               </w:rPr>
-              <w:instrText xml:space="preserve"> PAGEREF _Toc534373384 \h </w:instrText>
+              <w:instrText xml:space="preserve"> PAGEREF _Toc535263790 \h </w:instrText>
             </w:r>
             <w:r>
               <w:rPr>
@@ -1984,7 +1984,7 @@
                 <w:noProof/>
                 <w:webHidden/>
               </w:rPr>
-              <w:t>8</w:t>
+              <w:t>22</w:t>
             </w:r>
             <w:r>
               <w:rPr>
@@ -2007,7 +2007,7 @@
               <w:lang w:val="en-US"/>
             </w:rPr>
           </w:pPr>
-          <w:hyperlink w:anchor="_Toc534373385" w:history="1">
+          <w:hyperlink w:anchor="_Toc535263791" w:history="1">
             <w:r>
               <w:rPr>
                 <w:rStyle w:val="Hyperlink"/>
@@ -2035,7 +2035,7 @@
                 <w:noProof/>
                 <w:webHidden/>
               </w:rPr>
-              <w:instrText xml:space="preserve"> PAGEREF _Toc534373385 \h </w:instrText>
+              <w:instrText xml:space="preserve"> PAGEREF _Toc535263791 \h </w:instrText>
             </w:r>
             <w:r>
               <w:rPr>
@@ -2055,7 +2055,7 @@
                 <w:noProof/>
                 <w:webHidden/>
               </w:rPr>
-              <w:t>9</w:t>
+              <w:t>23</w:t>
             </w:r>
             <w:r>
               <w:rPr>
@@ -2078,7 +2078,7 @@
               <w:lang w:val="en-US"/>
             </w:rPr>
           </w:pPr>
-          <w:hyperlink w:anchor="_Toc534373386" w:history="1">
+          <w:hyperlink w:anchor="_Toc535263792" w:history="1">
             <w:r>
               <w:rPr>
                 <w:rStyle w:val="Hyperlink"/>
@@ -2105,7 +2105,7 @@
                 <w:noProof/>
                 <w:webHidden/>
               </w:rPr>
-              <w:instrText xml:space="preserve"> PAGEREF _Toc534373386 \h </w:instrText>
+              <w:instrText xml:space="preserve"> PAGEREF _Toc535263792 \h </w:instrText>
             </w:r>
             <w:r>
               <w:rPr>
@@ -2125,7 +2125,7 @@
                 <w:noProof/>
                 <w:webHidden/>
               </w:rPr>
-              <w:t>10</w:t>
+              <w:t>24</w:t>
             </w:r>
             <w:r>
               <w:rPr>
@@ -2228,7 +2228,7 @@
         <w:pStyle w:val="Heading1"/>
         <w:jc w:val="center"/>
       </w:pPr>
-      <w:bookmarkStart w:id="1" w:name="_Toc534373367"/>
+      <w:bookmarkStart w:id="1" w:name="_Toc535263773"/>
       <w:r>
         <w:lastRenderedPageBreak/>
         <w:t xml:space="preserve">BAB </w:t>
@@ -2245,14 +2245,11 @@
       <w:r>
         <w:t>PENDAHULUAN</w:t>
       </w:r>
+      <w:r>
+        <w:br/>
+        <w:t>UPDATE</w:t>
+      </w:r>
       <w:bookmarkEnd w:id="1"/>
-      <w:r>
-        <w:br/>
-        <w:t>UPDATE CU</w:t>
-      </w:r>
-      <w:r>
-        <w:t>U</w:t>
-      </w:r>
     </w:p>
     <w:p/>
     <w:p>
@@ -2263,7 +2260,7 @@
           <w:numId w:val="3"/>
         </w:numPr>
       </w:pPr>
-      <w:bookmarkStart w:id="2" w:name="_Toc534373368"/>
+      <w:bookmarkStart w:id="2" w:name="_Toc535263774"/>
       <w:r>
         <w:t>Latar Belakang Masalah</w:t>
       </w:r>
@@ -2446,7 +2443,70 @@
           <w:rFonts w:ascii="Times New Roman" w:hAnsi="Times New Roman" w:cs="Times New Roman"/>
           <w:sz w:val="24"/>
         </w:rPr>
-        <w:t xml:space="preserve">Website </w:t>
+        <w:t>Website</w:t>
+      </w:r>
+      <w:r>
+        <w:rPr>
+          <w:rFonts w:ascii="Times New Roman" w:hAnsi="Times New Roman" w:cs="Times New Roman"/>
+          <w:sz w:val="24"/>
+          <w:lang w:val="en-US"/>
+        </w:rPr>
+        <w:t xml:space="preserve"> untuk admin menginputkan data yang diperlukan</w:t>
+      </w:r>
+      <w:r>
+        <w:rPr>
+          <w:rFonts w:ascii="Times New Roman" w:hAnsi="Times New Roman" w:cs="Times New Roman"/>
+          <w:sz w:val="24"/>
+          <w:lang w:val="en-US"/>
+        </w:rPr>
+        <w:t xml:space="preserve"> atau dapat dibilang sebagai sumber data (Server)</w:t>
+      </w:r>
+      <w:r>
+        <w:rPr>
+          <w:rFonts w:ascii="Times New Roman" w:hAnsi="Times New Roman" w:cs="Times New Roman"/>
+          <w:sz w:val="24"/>
+          <w:lang w:val="en-US"/>
+        </w:rPr>
+        <w:t xml:space="preserve"> dan Mobile Android yang dikhususkan bagi penghuni kosan</w:t>
+      </w:r>
+      <w:r>
+        <w:rPr>
+          <w:rFonts w:ascii="Times New Roman" w:hAnsi="Times New Roman" w:cs="Times New Roman"/>
+          <w:sz w:val="24"/>
+          <w:lang w:val="en-US"/>
+        </w:rPr>
+        <w:t xml:space="preserve"> atau bisa dibilang sebagai (Client)</w:t>
+      </w:r>
+      <w:r>
+        <w:rPr>
+          <w:rFonts w:ascii="Times New Roman" w:hAnsi="Times New Roman" w:cs="Times New Roman"/>
+          <w:sz w:val="24"/>
+          <w:lang w:val="en-US"/>
+        </w:rPr>
+        <w:t xml:space="preserve"> karena berdasarkan hasil wawancara yang kami lakukan, </w:t>
+      </w:r>
+      <w:r>
+        <w:rPr>
+          <w:rFonts w:ascii="Times New Roman" w:hAnsi="Times New Roman" w:cs="Times New Roman"/>
+          <w:sz w:val="24"/>
+          <w:lang w:val="en-US"/>
+        </w:rPr>
+        <w:t>penghuni kosan</w:t>
+      </w:r>
+      <w:r>
+        <w:rPr>
+          <w:rFonts w:ascii="Times New Roman" w:hAnsi="Times New Roman" w:cs="Times New Roman"/>
+          <w:sz w:val="24"/>
+          <w:lang w:val="en-US"/>
+        </w:rPr>
+        <w:t xml:space="preserve"> lebih memilih platform mobile android karena mereka lebih sering menggunakan smartphone dan lebih mudah digunakan</w:t>
+      </w:r>
+      <w:r>
+        <w:rPr>
+          <w:rFonts w:ascii="Times New Roman" w:hAnsi="Times New Roman" w:cs="Times New Roman"/>
+          <w:sz w:val="24"/>
+        </w:rPr>
+        <w:t xml:space="preserve"> </w:t>
       </w:r>
       <w:r>
         <w:rPr>
@@ -2460,7 +2520,67 @@
           <w:rFonts w:ascii="Times New Roman" w:hAnsi="Times New Roman" w:cs="Times New Roman"/>
           <w:sz w:val="24"/>
         </w:rPr>
-        <w:t xml:space="preserve"> pemilik kosan dalam melakukan penyimpanan ataupun pencarian data penghuni kosan</w:t>
+        <w:t xml:space="preserve"> pemilik</w:t>
+      </w:r>
+      <w:r>
+        <w:rPr>
+          <w:rFonts w:ascii="Times New Roman" w:hAnsi="Times New Roman" w:cs="Times New Roman"/>
+          <w:sz w:val="24"/>
+          <w:lang w:val="en-US"/>
+        </w:rPr>
+        <w:t xml:space="preserve"> dan penghuni</w:t>
+      </w:r>
+      <w:r>
+        <w:rPr>
+          <w:rFonts w:ascii="Times New Roman" w:hAnsi="Times New Roman" w:cs="Times New Roman"/>
+          <w:sz w:val="24"/>
+        </w:rPr>
+        <w:t xml:space="preserve"> kosan dalam melakukan penyimpanan</w:t>
+      </w:r>
+      <w:r>
+        <w:rPr>
+          <w:rFonts w:ascii="Times New Roman" w:hAnsi="Times New Roman" w:cs="Times New Roman"/>
+          <w:sz w:val="24"/>
+          <w:lang w:val="en-US"/>
+        </w:rPr>
+        <w:t xml:space="preserve"> data, </w:t>
+      </w:r>
+      <w:r>
+        <w:rPr>
+          <w:rFonts w:ascii="Times New Roman" w:hAnsi="Times New Roman" w:cs="Times New Roman"/>
+          <w:sz w:val="24"/>
+        </w:rPr>
+        <w:t>pencarian</w:t>
+      </w:r>
+      <w:r>
+        <w:rPr>
+          <w:rFonts w:ascii="Times New Roman" w:hAnsi="Times New Roman" w:cs="Times New Roman"/>
+          <w:sz w:val="24"/>
+          <w:lang w:val="en-US"/>
+        </w:rPr>
+        <w:t xml:space="preserve"> data penghuni kosan dan pemberitahuan</w:t>
+      </w:r>
+      <w:r>
+        <w:rPr>
+          <w:rFonts w:ascii="Times New Roman" w:hAnsi="Times New Roman" w:cs="Times New Roman"/>
+          <w:sz w:val="24"/>
+        </w:rPr>
+        <w:t xml:space="preserve"> </w:t>
+      </w:r>
+      <w:r>
+        <w:rPr>
+          <w:rFonts w:ascii="Times New Roman" w:hAnsi="Times New Roman" w:cs="Times New Roman"/>
+          <w:sz w:val="24"/>
+          <w:lang w:val="en-US"/>
+        </w:rPr>
+        <w:t>mengenai pembayaran</w:t>
+      </w:r>
+      <w:r>
+        <w:rPr>
+          <w:rFonts w:ascii="Times New Roman" w:hAnsi="Times New Roman" w:cs="Times New Roman"/>
+          <w:sz w:val="24"/>
+        </w:rPr>
+        <w:t xml:space="preserve"> kosan</w:t>
       </w:r>
       <w:r>
         <w:rPr>
@@ -2478,8 +2598,9 @@
           <w:numId w:val="3"/>
         </w:numPr>
       </w:pPr>
-      <w:bookmarkStart w:id="3" w:name="_Toc534373369"/>
-      <w:r>
+      <w:bookmarkStart w:id="3" w:name="_Toc535263775"/>
+      <w:r>
+        <w:lastRenderedPageBreak/>
         <w:t>Identifikasi Masalah</w:t>
       </w:r>
       <w:bookmarkEnd w:id="3"/>
@@ -2597,9 +2718,8 @@
           <w:numId w:val="3"/>
         </w:numPr>
       </w:pPr>
-      <w:bookmarkStart w:id="4" w:name="_Toc534373370"/>
-      <w:r>
-        <w:lastRenderedPageBreak/>
+      <w:bookmarkStart w:id="4" w:name="_Toc535263776"/>
+      <w:r>
         <w:t>Pembatasan Masalah</w:t>
       </w:r>
       <w:bookmarkEnd w:id="4"/>
@@ -2666,7 +2786,7 @@
           <w:numId w:val="3"/>
         </w:numPr>
       </w:pPr>
-      <w:bookmarkStart w:id="5" w:name="_Toc534373371"/>
+      <w:bookmarkStart w:id="5" w:name="_Toc535263777"/>
       <w:r>
         <w:t>Asumsi Kasus</w:t>
       </w:r>
@@ -2691,7 +2811,6 @@
         </w:rPr>
         <w:t>Pemilik jasa penyewaan kosan bisa menyimpan data penghun</w:t>
       </w:r>
-      <w:proofErr w:type="spellStart"/>
       <w:r>
         <w:rPr>
           <w:rFonts w:ascii="Times New Roman" w:hAnsi="Times New Roman" w:cs="Times New Roman"/>
@@ -2699,7 +2818,6 @@
         </w:rPr>
         <w:t>i</w:t>
       </w:r>
-      <w:proofErr w:type="spellEnd"/>
       <w:r>
         <w:rPr>
           <w:rFonts w:ascii="Times New Roman" w:hAnsi="Times New Roman" w:cs="Times New Roman"/>
@@ -2766,7 +2884,7 @@
       <w:r>
         <w:br w:type="page"/>
       </w:r>
-      <w:bookmarkStart w:id="6" w:name="_Toc534373372"/>
+      <w:bookmarkStart w:id="6" w:name="_Toc535263778"/>
       <w:r>
         <w:lastRenderedPageBreak/>
         <w:t>BAB II</w:t>
@@ -2783,7 +2901,7 @@
         <w:pStyle w:val="Heading2"/>
         <w:jc w:val="both"/>
       </w:pPr>
-      <w:bookmarkStart w:id="7" w:name="_Toc534373373"/>
+      <w:bookmarkStart w:id="7" w:name="_Toc535263779"/>
       <w:r>
         <w:t>2.1 Analisi Sistem Yang Sedang Berjalan</w:t>
       </w:r>
@@ -2841,7 +2959,7 @@
       <w:pPr>
         <w:pStyle w:val="Heading2"/>
       </w:pPr>
-      <w:bookmarkStart w:id="8" w:name="_Toc534373374"/>
+      <w:bookmarkStart w:id="8" w:name="_Toc535263780"/>
       <w:r>
         <w:t>2.2 Analisis Kebutuhan Fungsional</w:t>
       </w:r>
@@ -2897,9 +3015,34 @@
     </w:p>
     <w:p>
       <w:pPr>
+        <w:pStyle w:val="ListParagraph"/>
+        <w:numPr>
+          <w:ilvl w:val="0"/>
+          <w:numId w:val="8"/>
+        </w:numPr>
+        <w:spacing w:line="360" w:lineRule="auto"/>
+        <w:jc w:val="both"/>
+        <w:rPr>
+          <w:rFonts w:ascii="Times New Roman" w:hAnsi="Times New Roman" w:cs="Times New Roman"/>
+          <w:sz w:val="24"/>
+          <w:szCs w:val="24"/>
+        </w:rPr>
+      </w:pPr>
+      <w:r>
+        <w:rPr>
+          <w:rFonts w:ascii="Times New Roman" w:hAnsi="Times New Roman" w:cs="Times New Roman"/>
+          <w:sz w:val="24"/>
+          <w:szCs w:val="24"/>
+          <w:lang w:val="en-US"/>
+        </w:rPr>
+        <w:t xml:space="preserve">Sistem menyediakan fasilitas bagi pengguna untuk mengetahui informasi pembayaran dan dapat melakukan konfirmasi dengan melampirkan bukti pembayaran kepada pemilik kosan. </w:t>
+      </w:r>
+    </w:p>
+    <w:p>
+      <w:pPr>
         <w:pStyle w:val="Heading2"/>
       </w:pPr>
-      <w:bookmarkStart w:id="9" w:name="_Toc534373375"/>
+      <w:bookmarkStart w:id="9" w:name="_Toc535263781"/>
       <w:r>
         <w:t xml:space="preserve">2.3 Analisis Kebutuhan </w:t>
       </w:r>
@@ -2976,7 +3119,7 @@
         <w:pStyle w:val="Heading3"/>
         <w:ind w:left="709"/>
       </w:pPr>
-      <w:bookmarkStart w:id="10" w:name="_Toc534373376"/>
+      <w:bookmarkStart w:id="10" w:name="_Toc535263782"/>
       <w:r>
         <w:t xml:space="preserve">2.3.1 Analisis </w:t>
       </w:r>
@@ -3276,7 +3419,22 @@
                 <w:rFonts w:ascii="Times New Roman" w:hAnsi="Times New Roman" w:cs="Times New Roman"/>
                 <w:sz w:val="24"/>
               </w:rPr>
-              <w:t>Sistem Operasi (min. Windows XP)</w:t>
+              <w:t>Sistem Operasi (min. Windows XP</w:t>
+            </w:r>
+            <w:r>
+              <w:rPr>
+                <w:rFonts w:ascii="Times New Roman" w:hAnsi="Times New Roman" w:cs="Times New Roman"/>
+                <w:sz w:val="24"/>
+                <w:lang w:val="en-US"/>
+              </w:rPr>
+              <w:t xml:space="preserve"> dan Android IceCreamSandwitch</w:t>
+            </w:r>
+            <w:r>
+              <w:rPr>
+                <w:rFonts w:ascii="Times New Roman" w:hAnsi="Times New Roman" w:cs="Times New Roman"/>
+                <w:sz w:val="24"/>
+              </w:rPr>
+              <w:t>)</w:t>
             </w:r>
           </w:p>
         </w:tc>
@@ -3376,16 +3534,13 @@
         </w:tc>
       </w:tr>
     </w:tbl>
-    <w:p/>
-    <w:p/>
-    <w:p/>
-    <w:p/>
     <w:p>
       <w:pPr>
         <w:pStyle w:val="Heading3"/>
       </w:pPr>
-      <w:bookmarkStart w:id="11" w:name="_Toc534373377"/>
-      <w:r>
+      <w:bookmarkStart w:id="11" w:name="_Toc535263783"/>
+      <w:r>
+        <w:lastRenderedPageBreak/>
         <w:t xml:space="preserve">2.3.2 </w:t>
       </w:r>
       <w:r>
@@ -3417,8 +3572,8 @@
       </w:tblPr>
       <w:tblGrid>
         <w:gridCol w:w="649"/>
-        <w:gridCol w:w="3802"/>
-        <w:gridCol w:w="3802"/>
+        <w:gridCol w:w="3457"/>
+        <w:gridCol w:w="4147"/>
       </w:tblGrid>
       <w:tr>
         <w:trPr>
@@ -3452,7 +3607,7 @@
         </w:tc>
         <w:tc>
           <w:tcPr>
-            <w:tcW w:w="3802" w:type="dxa"/>
+            <w:tcW w:w="3457" w:type="dxa"/>
           </w:tcPr>
           <w:p>
             <w:pPr>
@@ -3477,7 +3632,7 @@
         </w:tc>
         <w:tc>
           <w:tcPr>
-            <w:tcW w:w="3802" w:type="dxa"/>
+            <w:tcW w:w="4147" w:type="dxa"/>
           </w:tcPr>
           <w:p>
             <w:pPr>
@@ -3533,7 +3688,7 @@
         </w:tc>
         <w:tc>
           <w:tcPr>
-            <w:tcW w:w="3802" w:type="dxa"/>
+            <w:tcW w:w="3457" w:type="dxa"/>
           </w:tcPr>
           <w:p>
             <w:pPr>
@@ -3598,7 +3753,7 @@
         </w:tc>
         <w:tc>
           <w:tcPr>
-            <w:tcW w:w="3802" w:type="dxa"/>
+            <w:tcW w:w="4147" w:type="dxa"/>
           </w:tcPr>
           <w:p>
             <w:pPr>
@@ -3693,7 +3848,7 @@
         </w:tc>
         <w:tc>
           <w:tcPr>
-            <w:tcW w:w="3802" w:type="dxa"/>
+            <w:tcW w:w="3457" w:type="dxa"/>
           </w:tcPr>
           <w:p>
             <w:pPr>
@@ -3718,7 +3873,7 @@
         </w:tc>
         <w:tc>
           <w:tcPr>
-            <w:tcW w:w="3802" w:type="dxa"/>
+            <w:tcW w:w="4147" w:type="dxa"/>
           </w:tcPr>
           <w:p>
             <w:pPr>
@@ -3798,6 +3953,204 @@
                 <w:szCs w:val="24"/>
               </w:rPr>
               <w:t>Printer</w:t>
+            </w:r>
+          </w:p>
+        </w:tc>
+      </w:tr>
+      <w:tr>
+        <w:trPr>
+          <w:cnfStyle w:val="000000100000" w:firstRow="0" w:lastRow="0" w:firstColumn="0" w:lastColumn="0" w:oddVBand="0" w:evenVBand="0" w:oddHBand="1" w:evenHBand="0" w:firstRowFirstColumn="0" w:firstRowLastColumn="0" w:lastRowFirstColumn="0" w:lastRowLastColumn="0"/>
+          <w:trHeight w:val="325"/>
+        </w:trPr>
+        <w:tc>
+          <w:tcPr>
+            <w:cnfStyle w:val="001000000000" w:firstRow="0" w:lastRow="0" w:firstColumn="1" w:lastColumn="0" w:oddVBand="0" w:evenVBand="0" w:oddHBand="0" w:evenHBand="0" w:firstRowFirstColumn="0" w:firstRowLastColumn="0" w:lastRowFirstColumn="0" w:lastRowLastColumn="0"/>
+            <w:tcW w:w="649" w:type="dxa"/>
+          </w:tcPr>
+          <w:p>
+            <w:pPr>
+              <w:spacing w:line="360" w:lineRule="auto"/>
+              <w:jc w:val="center"/>
+              <w:rPr>
+                <w:rFonts w:ascii="Times New Roman" w:hAnsi="Times New Roman" w:cs="Times New Roman"/>
+                <w:sz w:val="24"/>
+                <w:szCs w:val="24"/>
+                <w:lang w:val="en-US"/>
+              </w:rPr>
+            </w:pPr>
+            <w:r>
+              <w:rPr>
+                <w:rFonts w:ascii="Times New Roman" w:hAnsi="Times New Roman" w:cs="Times New Roman"/>
+                <w:sz w:val="24"/>
+                <w:szCs w:val="24"/>
+                <w:lang w:val="en-US"/>
+              </w:rPr>
+              <w:t>3</w:t>
+            </w:r>
+          </w:p>
+        </w:tc>
+        <w:tc>
+          <w:tcPr>
+            <w:tcW w:w="3457" w:type="dxa"/>
+          </w:tcPr>
+          <w:p>
+            <w:pPr>
+              <w:spacing w:line="360" w:lineRule="auto"/>
+              <w:jc w:val="both"/>
+              <w:cnfStyle w:val="000000100000" w:firstRow="0" w:lastRow="0" w:firstColumn="0" w:lastColumn="0" w:oddVBand="0" w:evenVBand="0" w:oddHBand="1" w:evenHBand="0" w:firstRowFirstColumn="0" w:firstRowLastColumn="0" w:lastRowFirstColumn="0" w:lastRowLastColumn="0"/>
+              <w:rPr>
+                <w:rFonts w:ascii="Times New Roman" w:hAnsi="Times New Roman" w:cs="Times New Roman"/>
+                <w:sz w:val="24"/>
+                <w:szCs w:val="24"/>
+                <w:lang w:val="en-US"/>
+              </w:rPr>
+            </w:pPr>
+            <w:r>
+              <w:rPr>
+                <w:rFonts w:ascii="Times New Roman" w:hAnsi="Times New Roman" w:cs="Times New Roman"/>
+                <w:sz w:val="24"/>
+                <w:szCs w:val="24"/>
+                <w:lang w:val="en-US"/>
+              </w:rPr>
+              <w:t>SmartPhone</w:t>
+            </w:r>
+          </w:p>
+        </w:tc>
+        <w:tc>
+          <w:tcPr>
+            <w:tcW w:w="4147" w:type="dxa"/>
+          </w:tcPr>
+          <w:p>
+            <w:pPr>
+              <w:spacing w:line="360" w:lineRule="auto"/>
+              <w:jc w:val="both"/>
+              <w:cnfStyle w:val="000000100000" w:firstRow="0" w:lastRow="0" w:firstColumn="0" w:lastColumn="0" w:oddVBand="0" w:evenVBand="0" w:oddHBand="1" w:evenHBand="0" w:firstRowFirstColumn="0" w:firstRowLastColumn="0" w:lastRowFirstColumn="0" w:lastRowLastColumn="0"/>
+              <w:rPr>
+                <w:rFonts w:ascii="Times New Roman" w:hAnsi="Times New Roman" w:cs="Times New Roman"/>
+                <w:sz w:val="24"/>
+                <w:szCs w:val="24"/>
+                <w:lang w:val="en-US"/>
+              </w:rPr>
+            </w:pPr>
+            <w:proofErr w:type="gramStart"/>
+            <w:r>
+              <w:rPr>
+                <w:rFonts w:ascii="Times New Roman" w:hAnsi="Times New Roman" w:cs="Times New Roman"/>
+                <w:sz w:val="24"/>
+                <w:szCs w:val="24"/>
+                <w:lang w:val="en-US"/>
+              </w:rPr>
+              <w:t>Ram :</w:t>
+            </w:r>
+            <w:proofErr w:type="gramEnd"/>
+            <w:r>
+              <w:rPr>
+                <w:rFonts w:ascii="Times New Roman" w:hAnsi="Times New Roman" w:cs="Times New Roman"/>
+                <w:sz w:val="24"/>
+                <w:szCs w:val="24"/>
+                <w:lang w:val="en-US"/>
+              </w:rPr>
+              <w:t xml:space="preserve"> min 512 MB</w:t>
+            </w:r>
+          </w:p>
+          <w:p>
+            <w:pPr>
+              <w:spacing w:line="360" w:lineRule="auto"/>
+              <w:jc w:val="both"/>
+              <w:cnfStyle w:val="000000100000" w:firstRow="0" w:lastRow="0" w:firstColumn="0" w:lastColumn="0" w:oddVBand="0" w:evenVBand="0" w:oddHBand="1" w:evenHBand="0" w:firstRowFirstColumn="0" w:firstRowLastColumn="0" w:lastRowFirstColumn="0" w:lastRowLastColumn="0"/>
+              <w:rPr>
+                <w:rFonts w:ascii="Times New Roman" w:hAnsi="Times New Roman" w:cs="Times New Roman"/>
+                <w:sz w:val="24"/>
+                <w:szCs w:val="24"/>
+              </w:rPr>
+            </w:pPr>
+            <w:r>
+              <w:rPr>
+                <w:rFonts w:ascii="Times New Roman" w:hAnsi="Times New Roman" w:cs="Times New Roman"/>
+                <w:sz w:val="24"/>
+                <w:szCs w:val="24"/>
+              </w:rPr>
+              <w:t xml:space="preserve">Processor : min. </w:t>
+            </w:r>
+            <w:r>
+              <w:rPr>
+                <w:sz w:val="24"/>
+                <w:szCs w:val="24"/>
+                <w:lang w:val="en-US"/>
+              </w:rPr>
+              <w:t>ARM Cortex-A7 1.0 GHz</w:t>
+            </w:r>
+          </w:p>
+          <w:p>
+            <w:pPr>
+              <w:spacing w:line="360" w:lineRule="auto"/>
+              <w:jc w:val="both"/>
+              <w:cnfStyle w:val="000000100000" w:firstRow="0" w:lastRow="0" w:firstColumn="0" w:lastColumn="0" w:oddVBand="0" w:evenVBand="0" w:oddHBand="1" w:evenHBand="0" w:firstRowFirstColumn="0" w:firstRowLastColumn="0" w:lastRowFirstColumn="0" w:lastRowLastColumn="0"/>
+              <w:rPr>
+                <w:rFonts w:ascii="Times New Roman" w:hAnsi="Times New Roman" w:cs="Times New Roman"/>
+                <w:sz w:val="24"/>
+                <w:szCs w:val="24"/>
+                <w:lang w:val="en-US"/>
+              </w:rPr>
+            </w:pPr>
+            <w:r>
+              <w:rPr>
+                <w:rFonts w:ascii="Times New Roman" w:hAnsi="Times New Roman" w:cs="Times New Roman"/>
+                <w:sz w:val="24"/>
+                <w:szCs w:val="24"/>
+                <w:lang w:val="en-US"/>
+              </w:rPr>
+              <w:t>Memori</w:t>
+            </w:r>
+            <w:r>
+              <w:rPr>
+                <w:rFonts w:ascii="Times New Roman" w:hAnsi="Times New Roman" w:cs="Times New Roman"/>
+                <w:sz w:val="24"/>
+                <w:szCs w:val="24"/>
+              </w:rPr>
+              <w:t xml:space="preserve">: </w:t>
+            </w:r>
+            <w:r>
+              <w:rPr>
+                <w:rFonts w:ascii="Times New Roman" w:hAnsi="Times New Roman" w:cs="Times New Roman"/>
+                <w:sz w:val="24"/>
+                <w:szCs w:val="24"/>
+                <w:lang w:val="en-US"/>
+              </w:rPr>
+              <w:t>min 4 GB</w:t>
+            </w:r>
+          </w:p>
+          <w:p>
+            <w:pPr>
+              <w:spacing w:line="360" w:lineRule="auto"/>
+              <w:jc w:val="both"/>
+              <w:cnfStyle w:val="000000100000" w:firstRow="0" w:lastRow="0" w:firstColumn="0" w:lastColumn="0" w:oddVBand="0" w:evenVBand="0" w:oddHBand="1" w:evenHBand="0" w:firstRowFirstColumn="0" w:firstRowLastColumn="0" w:lastRowFirstColumn="0" w:lastRowLastColumn="0"/>
+              <w:rPr>
+                <w:rFonts w:ascii="Times New Roman" w:hAnsi="Times New Roman" w:cs="Times New Roman"/>
+                <w:sz w:val="24"/>
+                <w:szCs w:val="24"/>
+                <w:lang w:val="en-US"/>
+              </w:rPr>
+            </w:pPr>
+            <w:proofErr w:type="gramStart"/>
+            <w:r>
+              <w:rPr>
+                <w:rFonts w:ascii="Times New Roman" w:hAnsi="Times New Roman" w:cs="Times New Roman"/>
+                <w:sz w:val="24"/>
+                <w:szCs w:val="24"/>
+                <w:lang w:val="en-US"/>
+              </w:rPr>
+              <w:t>Layar :</w:t>
+            </w:r>
+            <w:proofErr w:type="gramEnd"/>
+            <w:r>
+              <w:rPr>
+                <w:rFonts w:ascii="Times New Roman" w:hAnsi="Times New Roman" w:cs="Times New Roman"/>
+                <w:sz w:val="24"/>
+                <w:szCs w:val="24"/>
+                <w:lang w:val="en-US"/>
+              </w:rPr>
+              <w:t xml:space="preserve"> 3.5 inc</w:t>
             </w:r>
           </w:p>
         </w:tc>
@@ -3812,11 +4165,14 @@
     <w:p/>
     <w:p/>
     <w:p/>
+    <w:p/>
+    <w:p/>
+    <w:p/>
     <w:p>
       <w:pPr>
         <w:pStyle w:val="Heading3"/>
       </w:pPr>
-      <w:bookmarkStart w:id="12" w:name="_Toc534373378"/>
+      <w:bookmarkStart w:id="12" w:name="_Toc535263784"/>
       <w:r>
         <w:t xml:space="preserve">2.3.3 </w:t>
       </w:r>
@@ -4081,7 +4437,148 @@
                 <w:rFonts w:ascii="Times New Roman" w:hAnsi="Times New Roman" w:cs="Times New Roman"/>
                 <w:sz w:val="24"/>
               </w:rPr>
-              <w:t>Kondisinya normal</w:t>
+              <w:t xml:space="preserve">Kondisinya </w:t>
+            </w:r>
+            <w:r>
+              <w:rPr>
+                <w:rFonts w:ascii="Times New Roman" w:hAnsi="Times New Roman" w:cs="Times New Roman"/>
+                <w:sz w:val="24"/>
+                <w:lang w:val="en-US"/>
+              </w:rPr>
+              <w:t>N</w:t>
+            </w:r>
+            <w:r>
+              <w:rPr>
+                <w:rFonts w:ascii="Times New Roman" w:hAnsi="Times New Roman" w:cs="Times New Roman"/>
+                <w:sz w:val="24"/>
+              </w:rPr>
+              <w:t>ormal</w:t>
+            </w:r>
+          </w:p>
+        </w:tc>
+      </w:tr>
+      <w:tr>
+        <w:trPr>
+          <w:trHeight w:val="281"/>
+        </w:trPr>
+        <w:tc>
+          <w:tcPr>
+            <w:cnfStyle w:val="001000000000" w:firstRow="0" w:lastRow="0" w:firstColumn="1" w:lastColumn="0" w:oddVBand="0" w:evenVBand="0" w:oddHBand="0" w:evenHBand="0" w:firstRowFirstColumn="0" w:firstRowLastColumn="0" w:lastRowFirstColumn="0" w:lastRowLastColumn="0"/>
+            <w:tcW w:w="635" w:type="dxa"/>
+          </w:tcPr>
+          <w:p>
+            <w:pPr>
+              <w:spacing w:line="360" w:lineRule="auto"/>
+              <w:jc w:val="center"/>
+              <w:rPr>
+                <w:rFonts w:ascii="Times New Roman" w:hAnsi="Times New Roman" w:cs="Times New Roman"/>
+                <w:sz w:val="24"/>
+                <w:lang w:val="en-US"/>
+              </w:rPr>
+            </w:pPr>
+            <w:r>
+              <w:rPr>
+                <w:rFonts w:ascii="Times New Roman" w:hAnsi="Times New Roman" w:cs="Times New Roman"/>
+                <w:sz w:val="24"/>
+                <w:lang w:val="en-US"/>
+              </w:rPr>
+              <w:t>2</w:t>
+            </w:r>
+          </w:p>
+        </w:tc>
+        <w:tc>
+          <w:tcPr>
+            <w:tcW w:w="1912" w:type="dxa"/>
+          </w:tcPr>
+          <w:p>
+            <w:pPr>
+              <w:spacing w:line="360" w:lineRule="auto"/>
+              <w:cnfStyle w:val="000000000000" w:firstRow="0" w:lastRow="0" w:firstColumn="0" w:lastColumn="0" w:oddVBand="0" w:evenVBand="0" w:oddHBand="0" w:evenHBand="0" w:firstRowFirstColumn="0" w:firstRowLastColumn="0" w:lastRowFirstColumn="0" w:lastRowLastColumn="0"/>
+              <w:rPr>
+                <w:rFonts w:ascii="Times New Roman" w:hAnsi="Times New Roman" w:cs="Times New Roman"/>
+                <w:sz w:val="24"/>
+                <w:lang w:val="en-US"/>
+              </w:rPr>
+            </w:pPr>
+            <w:r>
+              <w:rPr>
+                <w:rFonts w:ascii="Times New Roman" w:hAnsi="Times New Roman" w:cs="Times New Roman"/>
+                <w:sz w:val="24"/>
+                <w:lang w:val="en-US"/>
+              </w:rPr>
+              <w:t>Mahasiswa</w:t>
+            </w:r>
+          </w:p>
+        </w:tc>
+        <w:tc>
+          <w:tcPr>
+            <w:tcW w:w="1417" w:type="dxa"/>
+          </w:tcPr>
+          <w:p>
+            <w:pPr>
+              <w:spacing w:line="360" w:lineRule="auto"/>
+              <w:cnfStyle w:val="000000000000" w:firstRow="0" w:lastRow="0" w:firstColumn="0" w:lastColumn="0" w:oddVBand="0" w:evenVBand="0" w:oddHBand="0" w:evenHBand="0" w:firstRowFirstColumn="0" w:firstRowLastColumn="0" w:lastRowFirstColumn="0" w:lastRowLastColumn="0"/>
+              <w:rPr>
+                <w:rFonts w:ascii="Times New Roman" w:hAnsi="Times New Roman" w:cs="Times New Roman"/>
+                <w:sz w:val="24"/>
+                <w:lang w:val="en-US"/>
+              </w:rPr>
+            </w:pPr>
+            <w:r>
+              <w:rPr>
+                <w:rFonts w:ascii="Times New Roman" w:hAnsi="Times New Roman" w:cs="Times New Roman"/>
+                <w:sz w:val="24"/>
+                <w:lang w:val="en-US"/>
+              </w:rPr>
+              <w:t>19-25 Tahun</w:t>
+            </w:r>
+          </w:p>
+        </w:tc>
+        <w:tc>
+          <w:tcPr>
+            <w:tcW w:w="2755" w:type="dxa"/>
+          </w:tcPr>
+          <w:p>
+            <w:pPr>
+              <w:spacing w:line="360" w:lineRule="auto"/>
+              <w:cnfStyle w:val="000000000000" w:firstRow="0" w:lastRow="0" w:firstColumn="0" w:lastColumn="0" w:oddVBand="0" w:evenVBand="0" w:oddHBand="0" w:evenHBand="0" w:firstRowFirstColumn="0" w:firstRowLastColumn="0" w:lastRowFirstColumn="0" w:lastRowLastColumn="0"/>
+              <w:rPr>
+                <w:rFonts w:ascii="Times New Roman" w:hAnsi="Times New Roman" w:cs="Times New Roman"/>
+                <w:sz w:val="24"/>
+                <w:lang w:val="en-US"/>
+              </w:rPr>
+            </w:pPr>
+            <w:r>
+              <w:rPr>
+                <w:rFonts w:ascii="Times New Roman" w:hAnsi="Times New Roman" w:cs="Times New Roman"/>
+                <w:sz w:val="24"/>
+                <w:lang w:val="en-US"/>
+              </w:rPr>
+              <w:t>Perlu diingatkan mengenai informasi mengenai pembayarn kosan</w:t>
+            </w:r>
+          </w:p>
+        </w:tc>
+        <w:tc>
+          <w:tcPr>
+            <w:tcW w:w="1650" w:type="dxa"/>
+          </w:tcPr>
+          <w:p>
+            <w:pPr>
+              <w:spacing w:line="360" w:lineRule="auto"/>
+              <w:cnfStyle w:val="000000000000" w:firstRow="0" w:lastRow="0" w:firstColumn="0" w:lastColumn="0" w:oddVBand="0" w:evenVBand="0" w:oddHBand="0" w:evenHBand="0" w:firstRowFirstColumn="0" w:firstRowLastColumn="0" w:lastRowFirstColumn="0" w:lastRowLastColumn="0"/>
+              <w:rPr>
+                <w:rFonts w:ascii="Times New Roman" w:hAnsi="Times New Roman" w:cs="Times New Roman"/>
+                <w:sz w:val="24"/>
+                <w:lang w:val="en-US"/>
+              </w:rPr>
+            </w:pPr>
+            <w:r>
+              <w:rPr>
+                <w:rFonts w:ascii="Times New Roman" w:hAnsi="Times New Roman" w:cs="Times New Roman"/>
+                <w:sz w:val="24"/>
+                <w:lang w:val="en-US"/>
+              </w:rPr>
+              <w:t>Kondisinya Normal</w:t>
             </w:r>
           </w:p>
         </w:tc>
@@ -4096,7 +4593,7 @@
       <w:pPr>
         <w:pStyle w:val="Heading3"/>
       </w:pPr>
-      <w:bookmarkStart w:id="13" w:name="_Toc534373379"/>
+      <w:bookmarkStart w:id="13" w:name="_Toc535263785"/>
       <w:r>
         <w:t xml:space="preserve">2.3.4 </w:t>
       </w:r>
@@ -4177,7 +4674,7 @@
       <w:pPr>
         <w:pStyle w:val="Heading2"/>
       </w:pPr>
-      <w:bookmarkStart w:id="14" w:name="_Toc534373380"/>
+      <w:bookmarkStart w:id="14" w:name="_Toc535263786"/>
       <w:r>
         <w:lastRenderedPageBreak/>
         <w:t xml:space="preserve">2.4 </w:t>
@@ -4810,21 +5307,7 @@
         <w:rPr>
           <w:lang w:val="en-US"/>
         </w:rPr>
-        <w:t xml:space="preserve"> Menu </w:t>
-      </w:r>
-      <w:proofErr w:type="spellStart"/>
-      <w:r>
-        <w:rPr>
-          <w:lang w:val="en-US"/>
-        </w:rPr>
-        <w:t>Pemilik</w:t>
-      </w:r>
-      <w:proofErr w:type="spellEnd"/>
-      <w:r>
-        <w:rPr>
-          <w:lang w:val="en-US"/>
-        </w:rPr>
-        <w:t xml:space="preserve"> Kosan</w:t>
+        <w:t xml:space="preserve"> Menu Pemilik Kosan</w:t>
       </w:r>
       <w:r>
         <w:rPr>
@@ -4846,7 +5329,7 @@
       <w:pPr>
         <w:pStyle w:val="Heading2"/>
       </w:pPr>
-      <w:bookmarkStart w:id="15" w:name="_Toc534373381"/>
+      <w:bookmarkStart w:id="15" w:name="_Toc535263787"/>
       <w:r>
         <w:lastRenderedPageBreak/>
         <w:t>2.5 Perancangan Form Tampilan</w:t>
@@ -6630,8 +7113,6 @@
               </w:rPr>
               <w:t>N01</w:t>
             </w:r>
-            <w:bookmarkStart w:id="16" w:name="_GoBack"/>
-            <w:bookmarkEnd w:id="16"/>
             <w:r>
               <w:rPr>
                 <w:rFonts w:ascii="Times New Roman" w:hAnsi="Times New Roman" w:cs="Times New Roman"/>
@@ -6909,13 +7390,7 @@
               <w:rPr>
                 <w:rFonts w:ascii="Times New Roman" w:hAnsi="Times New Roman" w:cs="Times New Roman"/>
               </w:rPr>
-              <w:t>1</w:t>
-            </w:r>
-            <w:r>
-              <w:rPr>
-                <w:rFonts w:ascii="Times New Roman" w:hAnsi="Times New Roman" w:cs="Times New Roman"/>
-              </w:rPr>
-              <w:t>20</w:t>
+              <w:t>120</w:t>
             </w:r>
             <w:r>
               <w:rPr>
@@ -6927,31 +7402,7 @@
               <w:rPr>
                 <w:rFonts w:ascii="Times New Roman" w:hAnsi="Times New Roman" w:cs="Times New Roman"/>
               </w:rPr>
-              <w:t xml:space="preserve">tombol untuk membuka tampilan </w:t>
-            </w:r>
-            <w:r>
-              <w:rPr>
-                <w:rFonts w:ascii="Times New Roman" w:hAnsi="Times New Roman" w:cs="Times New Roman"/>
-              </w:rPr>
-              <w:t>profil</w:t>
-            </w:r>
-            <w:r>
-              <w:rPr>
-                <w:rFonts w:ascii="Times New Roman" w:hAnsi="Times New Roman" w:cs="Times New Roman"/>
-              </w:rPr>
-              <w:t xml:space="preserve"> (H</w:t>
-            </w:r>
-            <w:r>
-              <w:rPr>
-                <w:rFonts w:ascii="Times New Roman" w:hAnsi="Times New Roman" w:cs="Times New Roman"/>
-              </w:rPr>
-              <w:t>13</w:t>
-            </w:r>
-            <w:r>
-              <w:rPr>
-                <w:rFonts w:ascii="Times New Roman" w:hAnsi="Times New Roman" w:cs="Times New Roman"/>
-              </w:rPr>
-              <w:t>)</w:t>
+              <w:t>tombol untuk membuka tampilan profil (H13)</w:t>
             </w:r>
           </w:p>
           <w:p>
@@ -6970,19 +7421,7 @@
               <w:rPr>
                 <w:rFonts w:ascii="Times New Roman" w:hAnsi="Times New Roman" w:cs="Times New Roman"/>
               </w:rPr>
-              <w:t>M01</w:t>
-            </w:r>
-            <w:r>
-              <w:rPr>
-                <w:rFonts w:ascii="Times New Roman" w:hAnsi="Times New Roman" w:cs="Times New Roman"/>
-              </w:rPr>
-              <w:t xml:space="preserve"> merupakan tombol untuk membuka tampilan </w:t>
-            </w:r>
-            <w:r>
-              <w:rPr>
-                <w:rFonts w:ascii="Times New Roman" w:hAnsi="Times New Roman" w:cs="Times New Roman"/>
-              </w:rPr>
-              <w:t>Beranda (H07)</w:t>
+              <w:t>M01 merupakan tombol untuk membuka tampilan Beranda (H07)</w:t>
             </w:r>
           </w:p>
           <w:p>
@@ -7001,43 +7440,7 @@
               <w:rPr>
                 <w:rFonts w:ascii="Times New Roman" w:hAnsi="Times New Roman" w:cs="Times New Roman"/>
               </w:rPr>
-              <w:t>M0</w:t>
-            </w:r>
-            <w:r>
-              <w:rPr>
-                <w:rFonts w:ascii="Times New Roman" w:hAnsi="Times New Roman" w:cs="Times New Roman"/>
-              </w:rPr>
-              <w:t>2</w:t>
-            </w:r>
-            <w:r>
-              <w:rPr>
-                <w:rFonts w:ascii="Times New Roman" w:hAnsi="Times New Roman" w:cs="Times New Roman"/>
-              </w:rPr>
-              <w:t xml:space="preserve"> merupakan tombol untuk membuka tampilan</w:t>
-            </w:r>
-            <w:r>
-              <w:rPr>
-                <w:rFonts w:ascii="Times New Roman" w:hAnsi="Times New Roman" w:cs="Times New Roman"/>
-              </w:rPr>
-              <w:t xml:space="preserve"> Detail Tagihan</w:t>
-            </w:r>
-            <w:r>
-              <w:rPr>
-                <w:rFonts w:ascii="Times New Roman" w:hAnsi="Times New Roman" w:cs="Times New Roman"/>
-              </w:rPr>
-              <w:t xml:space="preserve"> (H</w:t>
-            </w:r>
-            <w:r>
-              <w:rPr>
-                <w:rFonts w:ascii="Times New Roman" w:hAnsi="Times New Roman" w:cs="Times New Roman"/>
-              </w:rPr>
-              <w:t>09</w:t>
-            </w:r>
-            <w:r>
-              <w:rPr>
-                <w:rFonts w:ascii="Times New Roman" w:hAnsi="Times New Roman" w:cs="Times New Roman"/>
-              </w:rPr>
-              <w:t>)</w:t>
+              <w:t>M02 merupakan tombol untuk membuka tampilan Detail Tagihan (H09)</w:t>
             </w:r>
           </w:p>
           <w:p>
@@ -7056,43 +7459,7 @@
               <w:rPr>
                 <w:rFonts w:ascii="Times New Roman" w:hAnsi="Times New Roman" w:cs="Times New Roman"/>
               </w:rPr>
-              <w:t>M0</w:t>
-            </w:r>
-            <w:r>
-              <w:rPr>
-                <w:rFonts w:ascii="Times New Roman" w:hAnsi="Times New Roman" w:cs="Times New Roman"/>
-              </w:rPr>
-              <w:t>3</w:t>
-            </w:r>
-            <w:r>
-              <w:rPr>
-                <w:rFonts w:ascii="Times New Roman" w:hAnsi="Times New Roman" w:cs="Times New Roman"/>
-              </w:rPr>
-              <w:t xml:space="preserve"> merupakan tombol untuk membuka tampilan </w:t>
-            </w:r>
-            <w:r>
-              <w:rPr>
-                <w:rFonts w:ascii="Times New Roman" w:hAnsi="Times New Roman" w:cs="Times New Roman"/>
-              </w:rPr>
-              <w:t>Histori Transaksi</w:t>
-            </w:r>
-            <w:r>
-              <w:rPr>
-                <w:rFonts w:ascii="Times New Roman" w:hAnsi="Times New Roman" w:cs="Times New Roman"/>
-              </w:rPr>
-              <w:t xml:space="preserve"> (H</w:t>
-            </w:r>
-            <w:r>
-              <w:rPr>
-                <w:rFonts w:ascii="Times New Roman" w:hAnsi="Times New Roman" w:cs="Times New Roman"/>
-              </w:rPr>
-              <w:t>1</w:t>
-            </w:r>
-            <w:r>
-              <w:rPr>
-                <w:rFonts w:ascii="Times New Roman" w:hAnsi="Times New Roman" w:cs="Times New Roman"/>
-              </w:rPr>
-              <w:t>0)</w:t>
+              <w:t>M03 merupakan tombol untuk membuka tampilan Histori Transaksi (H10)</w:t>
             </w:r>
           </w:p>
           <w:p>
@@ -7607,19 +7974,7 @@
               <w:rPr>
                 <w:rFonts w:ascii="Times New Roman" w:hAnsi="Times New Roman" w:cs="Times New Roman"/>
               </w:rPr>
-              <w:t>119</w:t>
-            </w:r>
-            <w:r>
-              <w:rPr>
-                <w:rFonts w:ascii="Times New Roman" w:hAnsi="Times New Roman" w:cs="Times New Roman"/>
-              </w:rPr>
-              <w:t xml:space="preserve"> merupakan tombol untuk</w:t>
-            </w:r>
-            <w:r>
-              <w:rPr>
-                <w:rFonts w:ascii="Times New Roman" w:hAnsi="Times New Roman" w:cs="Times New Roman"/>
-              </w:rPr>
-              <w:t xml:space="preserve"> kembali ke Beranda (H07)</w:t>
+              <w:t>119 merupakan tombol untuk kembali ke Beranda (H07)</w:t>
             </w:r>
           </w:p>
           <w:p>
@@ -7638,19 +7993,7 @@
               <w:rPr>
                 <w:rFonts w:ascii="Times New Roman" w:hAnsi="Times New Roman" w:cs="Times New Roman"/>
               </w:rPr>
-              <w:t xml:space="preserve">F14 </w:t>
-            </w:r>
-            <w:r>
-              <w:rPr>
-                <w:rFonts w:ascii="Times New Roman" w:hAnsi="Times New Roman" w:cs="Times New Roman"/>
-              </w:rPr>
-              <w:t>merupakan tombol</w:t>
-            </w:r>
-            <w:r>
-              <w:rPr>
-                <w:rFonts w:ascii="Times New Roman" w:hAnsi="Times New Roman" w:cs="Times New Roman"/>
-              </w:rPr>
-              <w:t xml:space="preserve"> untuk mengganti foto profile</w:t>
+              <w:t>F14 merupakan tombol untuk mengganti foto profile</w:t>
             </w:r>
           </w:p>
           <w:p>
@@ -7688,25 +8031,7 @@
               <w:rPr>
                 <w:rFonts w:ascii="Times New Roman" w:hAnsi="Times New Roman" w:cs="Times New Roman"/>
               </w:rPr>
-              <w:t>F1</w:t>
-            </w:r>
-            <w:r>
-              <w:rPr>
-                <w:rFonts w:ascii="Times New Roman" w:hAnsi="Times New Roman" w:cs="Times New Roman"/>
-              </w:rPr>
-              <w:t>6</w:t>
-            </w:r>
-            <w:r>
-              <w:rPr>
-                <w:rFonts w:ascii="Times New Roman" w:hAnsi="Times New Roman" w:cs="Times New Roman"/>
-              </w:rPr>
-              <w:t xml:space="preserve"> merupakam input </w:t>
-            </w:r>
-            <w:r>
-              <w:rPr>
-                <w:rFonts w:ascii="Times New Roman" w:hAnsi="Times New Roman" w:cs="Times New Roman"/>
-              </w:rPr>
-              <w:t>Email</w:t>
+              <w:t>F16 merupakam input Email</w:t>
             </w:r>
           </w:p>
           <w:p>
@@ -7725,25 +8050,7 @@
               <w:rPr>
                 <w:rFonts w:ascii="Times New Roman" w:hAnsi="Times New Roman" w:cs="Times New Roman"/>
               </w:rPr>
-              <w:t>F1</w:t>
-            </w:r>
-            <w:r>
-              <w:rPr>
-                <w:rFonts w:ascii="Times New Roman" w:hAnsi="Times New Roman" w:cs="Times New Roman"/>
-              </w:rPr>
-              <w:t>7</w:t>
-            </w:r>
-            <w:r>
-              <w:rPr>
-                <w:rFonts w:ascii="Times New Roman" w:hAnsi="Times New Roman" w:cs="Times New Roman"/>
-              </w:rPr>
-              <w:t xml:space="preserve"> merupakam input </w:t>
-            </w:r>
-            <w:r>
-              <w:rPr>
-                <w:rFonts w:ascii="Times New Roman" w:hAnsi="Times New Roman" w:cs="Times New Roman"/>
-              </w:rPr>
-              <w:t>No Hp</w:t>
+              <w:t>F17 merupakam input No Hp</w:t>
             </w:r>
           </w:p>
           <w:p>
@@ -8465,13 +8772,7 @@
               <w:rPr>
                 <w:b/>
               </w:rPr>
-              <w:t>1</w:t>
-            </w:r>
-            <w:r>
-              <w:rPr>
-                <w:b/>
-              </w:rPr>
-              <w:t>1</w:t>
+              <w:t>11</w:t>
             </w:r>
           </w:p>
         </w:tc>
@@ -8560,43 +8861,7 @@
               <w:rPr>
                 <w:rFonts w:ascii="Times New Roman" w:hAnsi="Times New Roman" w:cs="Times New Roman"/>
               </w:rPr>
-              <w:t>11</w:t>
-            </w:r>
-            <w:r>
-              <w:rPr>
-                <w:rFonts w:ascii="Times New Roman" w:hAnsi="Times New Roman" w:cs="Times New Roman"/>
-              </w:rPr>
-              <w:t>6</w:t>
-            </w:r>
-            <w:r>
-              <w:rPr>
-                <w:rFonts w:ascii="Times New Roman" w:hAnsi="Times New Roman" w:cs="Times New Roman"/>
-              </w:rPr>
-              <w:t xml:space="preserve"> merupakan tombol untuk kembali ke </w:t>
-            </w:r>
-            <w:r>
-              <w:rPr>
-                <w:rFonts w:ascii="Times New Roman" w:hAnsi="Times New Roman" w:cs="Times New Roman"/>
-              </w:rPr>
-              <w:t>Detail Tagihan</w:t>
-            </w:r>
-            <w:r>
-              <w:rPr>
-                <w:rFonts w:ascii="Times New Roman" w:hAnsi="Times New Roman" w:cs="Times New Roman"/>
-              </w:rPr>
-              <w:t xml:space="preserve"> (H0</w:t>
-            </w:r>
-            <w:r>
-              <w:rPr>
-                <w:rFonts w:ascii="Times New Roman" w:hAnsi="Times New Roman" w:cs="Times New Roman"/>
-              </w:rPr>
-              <w:t>9</w:t>
-            </w:r>
-            <w:r>
-              <w:rPr>
-                <w:rFonts w:ascii="Times New Roman" w:hAnsi="Times New Roman" w:cs="Times New Roman"/>
-              </w:rPr>
-              <w:t>)</w:t>
+              <w:t>116 merupakan tombol untuk kembali ke Detail Tagihan (H09)</w:t>
             </w:r>
           </w:p>
           <w:p>
@@ -8615,25 +8880,7 @@
               <w:rPr>
                 <w:rFonts w:ascii="Times New Roman" w:hAnsi="Times New Roman" w:cs="Times New Roman"/>
               </w:rPr>
-              <w:t>F</w:t>
-            </w:r>
-            <w:r>
-              <w:rPr>
-                <w:rFonts w:ascii="Times New Roman" w:hAnsi="Times New Roman" w:cs="Times New Roman"/>
-              </w:rPr>
-              <w:t>07</w:t>
-            </w:r>
-            <w:r>
-              <w:rPr>
-                <w:rFonts w:ascii="Times New Roman" w:hAnsi="Times New Roman" w:cs="Times New Roman"/>
-              </w:rPr>
-              <w:t xml:space="preserve"> merupakan tombol untuk me</w:t>
-            </w:r>
-            <w:r>
-              <w:rPr>
-                <w:rFonts w:ascii="Times New Roman" w:hAnsi="Times New Roman" w:cs="Times New Roman"/>
-              </w:rPr>
-              <w:t>milih Bank yang digunakan</w:t>
+              <w:t>F07 merupakan tombol untuk memilih Bank yang digunakan</w:t>
             </w:r>
           </w:p>
           <w:p>
@@ -8671,37 +8918,7 @@
               <w:rPr>
                 <w:rFonts w:ascii="Times New Roman" w:hAnsi="Times New Roman" w:cs="Times New Roman"/>
               </w:rPr>
-              <w:t>F0</w:t>
-            </w:r>
-            <w:r>
-              <w:rPr>
-                <w:rFonts w:ascii="Times New Roman" w:hAnsi="Times New Roman" w:cs="Times New Roman"/>
-              </w:rPr>
-              <w:t>9</w:t>
-            </w:r>
-            <w:r>
-              <w:rPr>
-                <w:rFonts w:ascii="Times New Roman" w:hAnsi="Times New Roman" w:cs="Times New Roman"/>
-              </w:rPr>
-              <w:t xml:space="preserve"> merupakan tombol untuk</w:t>
-            </w:r>
-            <w:r>
-              <w:rPr>
-                <w:rFonts w:ascii="Times New Roman" w:hAnsi="Times New Roman" w:cs="Times New Roman"/>
-              </w:rPr>
-              <w:t xml:space="preserve"> input</w:t>
-            </w:r>
-            <w:r>
-              <w:rPr>
-                <w:rFonts w:ascii="Times New Roman" w:hAnsi="Times New Roman" w:cs="Times New Roman"/>
-              </w:rPr>
-              <w:t xml:space="preserve"> </w:t>
-            </w:r>
-            <w:r>
-              <w:rPr>
-                <w:rFonts w:ascii="Times New Roman" w:hAnsi="Times New Roman" w:cs="Times New Roman"/>
-              </w:rPr>
-              <w:t>nama rekening pengguna</w:t>
+              <w:t>F09 merupakan tombol untuk input nama rekening pengguna</w:t>
             </w:r>
           </w:p>
           <w:p>
@@ -8796,31 +9013,7 @@
               <w:rPr>
                 <w:rFonts w:ascii="Times New Roman" w:hAnsi="Times New Roman" w:cs="Times New Roman"/>
               </w:rPr>
-              <w:t>Jika user menekan tombol T0</w:t>
-            </w:r>
-            <w:r>
-              <w:rPr>
-                <w:rFonts w:ascii="Times New Roman" w:hAnsi="Times New Roman" w:cs="Times New Roman"/>
-              </w:rPr>
-              <w:t>5</w:t>
-            </w:r>
-            <w:r>
-              <w:rPr>
-                <w:rFonts w:ascii="Times New Roman" w:hAnsi="Times New Roman" w:cs="Times New Roman"/>
-              </w:rPr>
-              <w:t xml:space="preserve"> makan akan membuka tampilan Bukti Bayar (H1</w:t>
-            </w:r>
-            <w:r>
-              <w:rPr>
-                <w:rFonts w:ascii="Times New Roman" w:hAnsi="Times New Roman" w:cs="Times New Roman"/>
-              </w:rPr>
-              <w:t>2</w:t>
-            </w:r>
-            <w:r>
-              <w:rPr>
-                <w:rFonts w:ascii="Times New Roman" w:hAnsi="Times New Roman" w:cs="Times New Roman"/>
-              </w:rPr>
-              <w:t xml:space="preserve">) </w:t>
+              <w:t xml:space="preserve">Jika user menekan tombol T05 makan akan membuka tampilan Bukti Bayar (H12) </w:t>
             </w:r>
           </w:p>
           <w:p>
@@ -8949,13 +9142,7 @@
               <w:rPr>
                 <w:b/>
               </w:rPr>
-              <w:t>1</w:t>
-            </w:r>
-            <w:r>
-              <w:rPr>
-                <w:b/>
-              </w:rPr>
-              <w:t>2</w:t>
+              <w:t>12</w:t>
             </w:r>
           </w:p>
         </w:tc>
@@ -9093,12 +9280,12 @@
       <w:pPr>
         <w:pStyle w:val="Heading2"/>
       </w:pPr>
-      <w:bookmarkStart w:id="17" w:name="_Toc534373382"/>
+      <w:bookmarkStart w:id="16" w:name="_Toc535263788"/>
       <w:r>
         <w:lastRenderedPageBreak/>
         <w:t>2.6 Perancangan Pesan kesalahan</w:t>
       </w:r>
-      <w:bookmarkEnd w:id="17"/>
+      <w:bookmarkEnd w:id="16"/>
     </w:p>
     <w:p>
       <w:r>
@@ -9567,11 +9754,11 @@
       <w:pPr>
         <w:pStyle w:val="Heading2"/>
       </w:pPr>
-      <w:bookmarkStart w:id="18" w:name="_Toc534373383"/>
+      <w:bookmarkStart w:id="17" w:name="_Toc535263789"/>
       <w:r>
         <w:t>2.7 Jaringan Semantik</w:t>
       </w:r>
-      <w:bookmarkEnd w:id="18"/>
+      <w:bookmarkEnd w:id="17"/>
     </w:p>
     <w:p>
       <w:r>
@@ -9583,7 +9770,7 @@
         <w:pStyle w:val="Heading1"/>
         <w:jc w:val="center"/>
       </w:pPr>
-      <w:bookmarkStart w:id="19" w:name="_Toc534373384"/>
+      <w:bookmarkStart w:id="18" w:name="_Toc535263790"/>
       <w:r>
         <w:lastRenderedPageBreak/>
         <w:t xml:space="preserve">BAB </w:t>
@@ -9595,7 +9782,7 @@
         <w:br/>
         <w:t>PENUTUP</w:t>
       </w:r>
-      <w:bookmarkEnd w:id="19"/>
+      <w:bookmarkEnd w:id="18"/>
     </w:p>
     <w:p>
       <w:pPr>
@@ -9871,7 +10058,7 @@
         <w:br w:type="page"/>
       </w:r>
     </w:p>
-    <w:bookmarkStart w:id="20" w:name="_Toc534373385" w:displacedByCustomXml="next"/>
+    <w:bookmarkStart w:id="19" w:name="_Toc535263791" w:displacedByCustomXml="next"/>
     <w:sdt>
       <w:sdtPr>
         <w:rPr>
@@ -9913,7 +10100,7 @@
                 </w:rPr>
                 <w:t>DAFTAR PUSTAKA</w:t>
               </w:r>
-              <w:bookmarkEnd w:id="20"/>
+              <w:bookmarkEnd w:id="19"/>
             </w:p>
             <w:p>
               <w:pPr>
@@ -10066,12 +10253,12 @@
       <w:pPr>
         <w:pStyle w:val="Heading1"/>
       </w:pPr>
-      <w:bookmarkStart w:id="21" w:name="_Toc534373386"/>
+      <w:bookmarkStart w:id="20" w:name="_Toc535263792"/>
       <w:r>
         <w:lastRenderedPageBreak/>
         <w:t>DAFTAR ANGGOTA KELOMPOK DAN KONTRIBUSI ANGGOTA</w:t>
       </w:r>
-      <w:bookmarkEnd w:id="21"/>
+      <w:bookmarkEnd w:id="20"/>
     </w:p>
     <w:p/>
     <w:p>
@@ -10086,13 +10273,16 @@
         <w:jc w:val="both"/>
         <w:rPr>
           <w:rFonts w:ascii="Times New Roman" w:hAnsi="Times New Roman" w:cs="Times New Roman"/>
-          <w:sz w:val="24"/>
-          <w:szCs w:val="24"/>
-        </w:rPr>
-      </w:pPr>
-      <w:r>
-        <w:rPr>
-          <w:rFonts w:ascii="Times New Roman" w:hAnsi="Times New Roman" w:cs="Times New Roman"/>
+          <w:b/>
+          <w:sz w:val="24"/>
+          <w:szCs w:val="24"/>
+        </w:rPr>
+      </w:pPr>
+      <w:bookmarkStart w:id="21" w:name="_GoBack"/>
+      <w:r>
+        <w:rPr>
+          <w:rFonts w:ascii="Times New Roman" w:hAnsi="Times New Roman" w:cs="Times New Roman"/>
+          <w:b/>
           <w:sz w:val="24"/>
           <w:szCs w:val="24"/>
         </w:rPr>
@@ -10101,6 +10291,7 @@
       <w:r>
         <w:rPr>
           <w:rFonts w:ascii="Times New Roman" w:hAnsi="Times New Roman" w:cs="Times New Roman"/>
+          <w:b/>
           <w:sz w:val="24"/>
           <w:szCs w:val="24"/>
         </w:rPr>
@@ -10109,6 +10300,7 @@
       <w:r>
         <w:rPr>
           <w:rFonts w:ascii="Times New Roman" w:hAnsi="Times New Roman" w:cs="Times New Roman"/>
+          <w:b/>
           <w:sz w:val="24"/>
           <w:szCs w:val="24"/>
         </w:rPr>
@@ -10117,6 +10309,7 @@
       <w:r>
         <w:rPr>
           <w:rFonts w:ascii="Times New Roman" w:hAnsi="Times New Roman" w:cs="Times New Roman"/>
+          <w:b/>
           <w:sz w:val="24"/>
           <w:szCs w:val="24"/>
         </w:rPr>
@@ -10124,6 +10317,7 @@
         <w:t>Kelas : IF-6</w:t>
       </w:r>
     </w:p>
+    <w:bookmarkEnd w:id="21"/>
     <w:p>
       <w:pPr>
         <w:pStyle w:val="ListParagraph"/>
@@ -10137,7 +10331,6 @@
           <w:lang w:val="en-US"/>
         </w:rPr>
       </w:pPr>
-      <w:proofErr w:type="spellStart"/>
       <w:r>
         <w:rPr>
           <w:rFonts w:ascii="Times New Roman" w:hAnsi="Times New Roman" w:cs="Times New Roman"/>
@@ -10145,17 +10338,7 @@
           <w:szCs w:val="24"/>
           <w:lang w:val="en-US"/>
         </w:rPr>
-        <w:t>Kontribusinya</w:t>
-      </w:r>
-      <w:proofErr w:type="spellEnd"/>
-      <w:r>
-        <w:rPr>
-          <w:rFonts w:ascii="Times New Roman" w:hAnsi="Times New Roman" w:cs="Times New Roman"/>
-          <w:sz w:val="24"/>
-          <w:szCs w:val="24"/>
-          <w:lang w:val="en-US"/>
-        </w:rPr>
-        <w:t>:</w:t>
+        <w:t>Kontribusinya:</w:t>
       </w:r>
     </w:p>
     <w:p>
@@ -10174,7 +10357,6 @@
           <w:lang w:val="en-US"/>
         </w:rPr>
       </w:pPr>
-      <w:proofErr w:type="spellStart"/>
       <w:r>
         <w:rPr>
           <w:rFonts w:ascii="Times New Roman" w:hAnsi="Times New Roman" w:cs="Times New Roman"/>
@@ -10184,7 +10366,6 @@
         </w:rPr>
         <w:t>Membuat</w:t>
       </w:r>
-      <w:proofErr w:type="spellEnd"/>
       <w:r>
         <w:rPr>
           <w:rFonts w:ascii="Times New Roman" w:hAnsi="Times New Roman" w:cs="Times New Roman"/>
@@ -10219,7 +10400,6 @@
           <w:lang w:val="en-US"/>
         </w:rPr>
       </w:pPr>
-      <w:proofErr w:type="spellStart"/>
       <w:r>
         <w:rPr>
           <w:rFonts w:ascii="Times New Roman" w:hAnsi="Times New Roman" w:cs="Times New Roman"/>
@@ -10227,47 +10407,14 @@
           <w:szCs w:val="24"/>
           <w:lang w:val="en-US"/>
         </w:rPr>
-        <w:t>Membuat</w:t>
-      </w:r>
-      <w:proofErr w:type="spellEnd"/>
-      <w:r>
-        <w:rPr>
-          <w:rFonts w:ascii="Times New Roman" w:hAnsi="Times New Roman" w:cs="Times New Roman"/>
-          <w:sz w:val="24"/>
-          <w:szCs w:val="24"/>
-          <w:lang w:val="en-US"/>
-        </w:rPr>
-        <w:t xml:space="preserve"> </w:t>
-      </w:r>
-      <w:proofErr w:type="spellStart"/>
-      <w:r>
-        <w:rPr>
-          <w:rFonts w:ascii="Times New Roman" w:hAnsi="Times New Roman" w:cs="Times New Roman"/>
-          <w:sz w:val="24"/>
-          <w:szCs w:val="24"/>
-          <w:lang w:val="en-US"/>
-        </w:rPr>
-        <w:t>Dokumen</w:t>
-      </w:r>
-      <w:proofErr w:type="spellEnd"/>
-      <w:r>
-        <w:rPr>
-          <w:rFonts w:ascii="Times New Roman" w:hAnsi="Times New Roman" w:cs="Times New Roman"/>
-          <w:sz w:val="24"/>
-          <w:szCs w:val="24"/>
-          <w:lang w:val="en-US"/>
-        </w:rPr>
-        <w:t>;</w:t>
+        <w:t>Membuat Dokumen;</w:t>
       </w:r>
     </w:p>
     <w:p>
       <w:pPr>
         <w:pStyle w:val="ListParagraph"/>
-        <w:numPr>
-          <w:ilvl w:val="0"/>
-          <w:numId w:val="14"/>
-        </w:numPr>
         <w:spacing w:line="360" w:lineRule="auto"/>
+        <w:ind w:left="1086"/>
         <w:jc w:val="both"/>
         <w:rPr>
           <w:rFonts w:ascii="Times New Roman" w:hAnsi="Times New Roman" w:cs="Times New Roman"/>
@@ -10303,45 +10450,24 @@
         <w:jc w:val="both"/>
         <w:rPr>
           <w:rFonts w:ascii="Times New Roman" w:hAnsi="Times New Roman" w:cs="Times New Roman"/>
-          <w:sz w:val="24"/>
-          <w:szCs w:val="24"/>
-        </w:rPr>
-      </w:pPr>
-      <w:r>
-        <w:rPr>
-          <w:rFonts w:ascii="Times New Roman" w:hAnsi="Times New Roman" w:cs="Times New Roman"/>
-          <w:sz w:val="24"/>
-          <w:szCs w:val="24"/>
-        </w:rPr>
-        <w:t>101162</w:t>
-      </w:r>
-      <w:r>
-        <w:rPr>
-          <w:rFonts w:ascii="Times New Roman" w:hAnsi="Times New Roman" w:cs="Times New Roman"/>
-          <w:sz w:val="24"/>
-          <w:szCs w:val="24"/>
-        </w:rPr>
-        <w:t>42</w:t>
-      </w:r>
-      <w:r>
-        <w:rPr>
-          <w:rFonts w:ascii="Times New Roman" w:hAnsi="Times New Roman" w:cs="Times New Roman"/>
-          <w:sz w:val="24"/>
-          <w:szCs w:val="24"/>
-        </w:rPr>
-        <w:t xml:space="preserve"> – </w:t>
-      </w:r>
-      <w:r>
-        <w:rPr>
-          <w:rFonts w:ascii="Times New Roman" w:hAnsi="Times New Roman" w:cs="Times New Roman"/>
-          <w:sz w:val="24"/>
-          <w:szCs w:val="24"/>
-        </w:rPr>
-        <w:t>Ahmad Tri Utama</w:t>
-      </w:r>
-      <w:r>
-        <w:rPr>
-          <w:rFonts w:ascii="Times New Roman" w:hAnsi="Times New Roman" w:cs="Times New Roman"/>
+          <w:b/>
+          <w:sz w:val="24"/>
+          <w:szCs w:val="24"/>
+        </w:rPr>
+      </w:pPr>
+      <w:r>
+        <w:rPr>
+          <w:rFonts w:ascii="Times New Roman" w:hAnsi="Times New Roman" w:cs="Times New Roman"/>
+          <w:b/>
+          <w:sz w:val="24"/>
+          <w:szCs w:val="24"/>
+        </w:rPr>
+        <w:t>10116242 – Ahmad Tri Utama</w:t>
+      </w:r>
+      <w:r>
+        <w:rPr>
+          <w:rFonts w:ascii="Times New Roman" w:hAnsi="Times New Roman" w:cs="Times New Roman"/>
+          <w:b/>
           <w:sz w:val="24"/>
           <w:szCs w:val="24"/>
         </w:rPr>
@@ -10350,6 +10476,7 @@
       <w:r>
         <w:rPr>
           <w:rFonts w:ascii="Times New Roman" w:hAnsi="Times New Roman" w:cs="Times New Roman"/>
+          <w:b/>
           <w:sz w:val="24"/>
           <w:szCs w:val="24"/>
         </w:rPr>
@@ -10358,6 +10485,7 @@
       <w:r>
         <w:rPr>
           <w:rFonts w:ascii="Times New Roman" w:hAnsi="Times New Roman" w:cs="Times New Roman"/>
+          <w:b/>
           <w:sz w:val="24"/>
           <w:szCs w:val="24"/>
         </w:rPr>
@@ -10366,6 +10494,7 @@
       <w:r>
         <w:rPr>
           <w:rFonts w:ascii="Times New Roman" w:hAnsi="Times New Roman" w:cs="Times New Roman"/>
+          <w:b/>
           <w:sz w:val="24"/>
           <w:szCs w:val="24"/>
         </w:rPr>
@@ -10386,7 +10515,6 @@
           <w:lang w:val="en-US"/>
         </w:rPr>
       </w:pPr>
-      <w:proofErr w:type="spellStart"/>
       <w:r>
         <w:rPr>
           <w:rFonts w:ascii="Times New Roman" w:hAnsi="Times New Roman" w:cs="Times New Roman"/>
@@ -10394,17 +10522,7 @@
           <w:szCs w:val="24"/>
           <w:lang w:val="en-US"/>
         </w:rPr>
-        <w:t>Kontribusinya</w:t>
-      </w:r>
-      <w:proofErr w:type="spellEnd"/>
-      <w:r>
-        <w:rPr>
-          <w:rFonts w:ascii="Times New Roman" w:hAnsi="Times New Roman" w:cs="Times New Roman"/>
-          <w:sz w:val="24"/>
-          <w:szCs w:val="24"/>
-          <w:lang w:val="en-US"/>
-        </w:rPr>
-        <w:t>:</w:t>
+        <w:t>Kontribusinya:</w:t>
       </w:r>
     </w:p>
     <w:p>
@@ -10423,7 +10541,6 @@
           <w:lang w:val="en-US"/>
         </w:rPr>
       </w:pPr>
-      <w:proofErr w:type="spellStart"/>
       <w:r>
         <w:rPr>
           <w:rFonts w:ascii="Times New Roman" w:hAnsi="Times New Roman" w:cs="Times New Roman"/>
@@ -10431,17 +10548,7 @@
           <w:szCs w:val="24"/>
           <w:lang w:val="en-US"/>
         </w:rPr>
-        <w:t>Membuat</w:t>
-      </w:r>
-      <w:proofErr w:type="spellEnd"/>
-      <w:r>
-        <w:rPr>
-          <w:rFonts w:ascii="Times New Roman" w:hAnsi="Times New Roman" w:cs="Times New Roman"/>
-          <w:sz w:val="24"/>
-          <w:szCs w:val="24"/>
-          <w:lang w:val="en-US"/>
-        </w:rPr>
-        <w:t xml:space="preserve"> Mockup;</w:t>
+        <w:t>Membuat Mockup;</w:t>
       </w:r>
     </w:p>
     <w:p>
@@ -10460,7 +10567,6 @@
           <w:lang w:val="en-US"/>
         </w:rPr>
       </w:pPr>
-      <w:proofErr w:type="spellStart"/>
       <w:r>
         <w:rPr>
           <w:rFonts w:ascii="Times New Roman" w:hAnsi="Times New Roman" w:cs="Times New Roman"/>
@@ -10468,55 +10574,8 @@
           <w:szCs w:val="24"/>
           <w:lang w:val="en-US"/>
         </w:rPr>
-        <w:t>Membuat</w:t>
-      </w:r>
-      <w:proofErr w:type="spellEnd"/>
-      <w:r>
-        <w:rPr>
-          <w:rFonts w:ascii="Times New Roman" w:hAnsi="Times New Roman" w:cs="Times New Roman"/>
-          <w:sz w:val="24"/>
-          <w:szCs w:val="24"/>
-          <w:lang w:val="en-US"/>
-        </w:rPr>
-        <w:t xml:space="preserve"> </w:t>
-      </w:r>
-      <w:proofErr w:type="spellStart"/>
-      <w:r>
-        <w:rPr>
-          <w:rFonts w:ascii="Times New Roman" w:hAnsi="Times New Roman" w:cs="Times New Roman"/>
-          <w:sz w:val="24"/>
-          <w:szCs w:val="24"/>
-          <w:lang w:val="en-US"/>
-        </w:rPr>
-        <w:t>Dokumen</w:t>
-      </w:r>
-      <w:proofErr w:type="spellEnd"/>
-      <w:r>
-        <w:rPr>
-          <w:rFonts w:ascii="Times New Roman" w:hAnsi="Times New Roman" w:cs="Times New Roman"/>
-          <w:sz w:val="24"/>
-          <w:szCs w:val="24"/>
-          <w:lang w:val="en-US"/>
-        </w:rPr>
-        <w:t>;</w:t>
-      </w:r>
-    </w:p>
-    <w:p>
-      <w:pPr>
-        <w:pStyle w:val="ListParagraph"/>
-        <w:numPr>
-          <w:ilvl w:val="0"/>
-          <w:numId w:val="19"/>
-        </w:numPr>
-        <w:spacing w:line="360" w:lineRule="auto"/>
-        <w:jc w:val="both"/>
-        <w:rPr>
-          <w:rFonts w:ascii="Times New Roman" w:hAnsi="Times New Roman" w:cs="Times New Roman"/>
-          <w:sz w:val="24"/>
-          <w:szCs w:val="24"/>
-          <w:lang w:val="en-US"/>
-        </w:rPr>
-      </w:pPr>
+        <w:t>Membuat Dokumen;</w:t>
+      </w:r>
     </w:p>
     <w:p>
       <w:pPr>
@@ -10544,45 +10603,24 @@
         <w:jc w:val="both"/>
         <w:rPr>
           <w:rFonts w:ascii="Times New Roman" w:hAnsi="Times New Roman" w:cs="Times New Roman"/>
-          <w:sz w:val="24"/>
-          <w:szCs w:val="24"/>
-        </w:rPr>
-      </w:pPr>
-      <w:r>
-        <w:rPr>
-          <w:rFonts w:ascii="Times New Roman" w:hAnsi="Times New Roman" w:cs="Times New Roman"/>
-          <w:sz w:val="24"/>
-          <w:szCs w:val="24"/>
-        </w:rPr>
-        <w:t>101162</w:t>
-      </w:r>
-      <w:r>
-        <w:rPr>
-          <w:rFonts w:ascii="Times New Roman" w:hAnsi="Times New Roman" w:cs="Times New Roman"/>
-          <w:sz w:val="24"/>
-          <w:szCs w:val="24"/>
-        </w:rPr>
-        <w:t>60</w:t>
-      </w:r>
-      <w:r>
-        <w:rPr>
-          <w:rFonts w:ascii="Times New Roman" w:hAnsi="Times New Roman" w:cs="Times New Roman"/>
-          <w:sz w:val="24"/>
-          <w:szCs w:val="24"/>
-        </w:rPr>
-        <w:t xml:space="preserve"> – </w:t>
-      </w:r>
-      <w:r>
-        <w:rPr>
-          <w:rFonts w:ascii="Times New Roman" w:hAnsi="Times New Roman" w:cs="Times New Roman"/>
-          <w:sz w:val="24"/>
-          <w:szCs w:val="24"/>
-        </w:rPr>
-        <w:t>Ary Sugiarto</w:t>
-      </w:r>
-      <w:r>
-        <w:rPr>
-          <w:rFonts w:ascii="Times New Roman" w:hAnsi="Times New Roman" w:cs="Times New Roman"/>
+          <w:b/>
+          <w:sz w:val="24"/>
+          <w:szCs w:val="24"/>
+        </w:rPr>
+      </w:pPr>
+      <w:r>
+        <w:rPr>
+          <w:rFonts w:ascii="Times New Roman" w:hAnsi="Times New Roman" w:cs="Times New Roman"/>
+          <w:b/>
+          <w:sz w:val="24"/>
+          <w:szCs w:val="24"/>
+        </w:rPr>
+        <w:t>10116260 – Ary Sugiarto</w:t>
+      </w:r>
+      <w:r>
+        <w:rPr>
+          <w:rFonts w:ascii="Times New Roman" w:hAnsi="Times New Roman" w:cs="Times New Roman"/>
+          <w:b/>
           <w:sz w:val="24"/>
           <w:szCs w:val="24"/>
         </w:rPr>
@@ -10591,6 +10629,7 @@
       <w:r>
         <w:rPr>
           <w:rFonts w:ascii="Times New Roman" w:hAnsi="Times New Roman" w:cs="Times New Roman"/>
+          <w:b/>
           <w:sz w:val="24"/>
           <w:szCs w:val="24"/>
         </w:rPr>
@@ -10599,6 +10638,7 @@
       <w:r>
         <w:rPr>
           <w:rFonts w:ascii="Times New Roman" w:hAnsi="Times New Roman" w:cs="Times New Roman"/>
+          <w:b/>
           <w:sz w:val="24"/>
           <w:szCs w:val="24"/>
         </w:rPr>
@@ -10607,6 +10647,7 @@
       <w:r>
         <w:rPr>
           <w:rFonts w:ascii="Times New Roman" w:hAnsi="Times New Roman" w:cs="Times New Roman"/>
+          <w:b/>
           <w:sz w:val="24"/>
           <w:szCs w:val="24"/>
         </w:rPr>
@@ -10627,7 +10668,6 @@
           <w:lang w:val="en-US"/>
         </w:rPr>
       </w:pPr>
-      <w:proofErr w:type="spellStart"/>
       <w:r>
         <w:rPr>
           <w:rFonts w:ascii="Times New Roman" w:hAnsi="Times New Roman" w:cs="Times New Roman"/>
@@ -10635,17 +10675,7 @@
           <w:szCs w:val="24"/>
           <w:lang w:val="en-US"/>
         </w:rPr>
-        <w:t>Kontribusinya</w:t>
-      </w:r>
-      <w:proofErr w:type="spellEnd"/>
-      <w:r>
-        <w:rPr>
-          <w:rFonts w:ascii="Times New Roman" w:hAnsi="Times New Roman" w:cs="Times New Roman"/>
-          <w:sz w:val="24"/>
-          <w:szCs w:val="24"/>
-          <w:lang w:val="en-US"/>
-        </w:rPr>
-        <w:t>:</w:t>
+        <w:t>Kontribusinya:</w:t>
       </w:r>
     </w:p>
     <w:p>
@@ -10664,7 +10694,6 @@
           <w:lang w:val="en-US"/>
         </w:rPr>
       </w:pPr>
-      <w:proofErr w:type="spellStart"/>
       <w:r>
         <w:rPr>
           <w:rFonts w:ascii="Times New Roman" w:hAnsi="Times New Roman" w:cs="Times New Roman"/>
@@ -10674,7 +10703,6 @@
         </w:rPr>
         <w:t>Membuat</w:t>
       </w:r>
-      <w:proofErr w:type="spellEnd"/>
       <w:r>
         <w:rPr>
           <w:rFonts w:ascii="Times New Roman" w:hAnsi="Times New Roman" w:cs="Times New Roman"/>
@@ -10709,7 +10737,6 @@
           <w:lang w:val="en-US"/>
         </w:rPr>
       </w:pPr>
-      <w:proofErr w:type="spellStart"/>
       <w:r>
         <w:rPr>
           <w:rFonts w:ascii="Times New Roman" w:hAnsi="Times New Roman" w:cs="Times New Roman"/>
@@ -10717,37 +10744,7 @@
           <w:szCs w:val="24"/>
           <w:lang w:val="en-US"/>
         </w:rPr>
-        <w:t>Membuat</w:t>
-      </w:r>
-      <w:proofErr w:type="spellEnd"/>
-      <w:r>
-        <w:rPr>
-          <w:rFonts w:ascii="Times New Roman" w:hAnsi="Times New Roman" w:cs="Times New Roman"/>
-          <w:sz w:val="24"/>
-          <w:szCs w:val="24"/>
-          <w:lang w:val="en-US"/>
-        </w:rPr>
-        <w:t xml:space="preserve"> </w:t>
-      </w:r>
-      <w:proofErr w:type="spellStart"/>
-      <w:r>
-        <w:rPr>
-          <w:rFonts w:ascii="Times New Roman" w:hAnsi="Times New Roman" w:cs="Times New Roman"/>
-          <w:sz w:val="24"/>
-          <w:szCs w:val="24"/>
-          <w:lang w:val="en-US"/>
-        </w:rPr>
-        <w:t>Dokumen</w:t>
-      </w:r>
-      <w:proofErr w:type="spellEnd"/>
-      <w:r>
-        <w:rPr>
-          <w:rFonts w:ascii="Times New Roman" w:hAnsi="Times New Roman" w:cs="Times New Roman"/>
-          <w:sz w:val="24"/>
-          <w:szCs w:val="24"/>
-          <w:lang w:val="en-US"/>
-        </w:rPr>
-        <w:t>;</w:t>
+        <w:t>Membuat Dokumen;</w:t>
       </w:r>
     </w:p>
     <w:p>
@@ -10766,7 +10763,6 @@
           <w:lang w:val="en-US"/>
         </w:rPr>
       </w:pPr>
-      <w:proofErr w:type="spellStart"/>
       <w:r>
         <w:rPr>
           <w:rFonts w:ascii="Times New Roman" w:hAnsi="Times New Roman" w:cs="Times New Roman"/>
@@ -10774,17 +10770,7 @@
           <w:szCs w:val="24"/>
           <w:lang w:val="en-US"/>
         </w:rPr>
-        <w:t>Membuat</w:t>
-      </w:r>
-      <w:proofErr w:type="spellEnd"/>
-      <w:r>
-        <w:rPr>
-          <w:rFonts w:ascii="Times New Roman" w:hAnsi="Times New Roman" w:cs="Times New Roman"/>
-          <w:sz w:val="24"/>
-          <w:szCs w:val="24"/>
-          <w:lang w:val="en-US"/>
-        </w:rPr>
-        <w:t xml:space="preserve"> Mockup;</w:t>
+        <w:t>Membuat Mockup;</w:t>
       </w:r>
     </w:p>
     <w:p>
@@ -10813,45 +10799,24 @@
         <w:jc w:val="both"/>
         <w:rPr>
           <w:rFonts w:ascii="Times New Roman" w:hAnsi="Times New Roman" w:cs="Times New Roman"/>
-          <w:sz w:val="24"/>
-          <w:szCs w:val="24"/>
-        </w:rPr>
-      </w:pPr>
-      <w:r>
-        <w:rPr>
-          <w:rFonts w:ascii="Times New Roman" w:hAnsi="Times New Roman" w:cs="Times New Roman"/>
-          <w:sz w:val="24"/>
-          <w:szCs w:val="24"/>
-        </w:rPr>
-        <w:t>1011626</w:t>
-      </w:r>
-      <w:r>
-        <w:rPr>
-          <w:rFonts w:ascii="Times New Roman" w:hAnsi="Times New Roman" w:cs="Times New Roman"/>
-          <w:sz w:val="24"/>
-          <w:szCs w:val="24"/>
-        </w:rPr>
-        <w:t>3</w:t>
-      </w:r>
-      <w:r>
-        <w:rPr>
-          <w:rFonts w:ascii="Times New Roman" w:hAnsi="Times New Roman" w:cs="Times New Roman"/>
-          <w:sz w:val="24"/>
-          <w:szCs w:val="24"/>
-        </w:rPr>
-        <w:t xml:space="preserve"> – F</w:t>
-      </w:r>
-      <w:r>
-        <w:rPr>
-          <w:rFonts w:ascii="Times New Roman" w:hAnsi="Times New Roman" w:cs="Times New Roman"/>
-          <w:sz w:val="24"/>
-          <w:szCs w:val="24"/>
-        </w:rPr>
-        <w:t>arhan Arif Naufal</w:t>
-      </w:r>
-      <w:r>
-        <w:rPr>
-          <w:rFonts w:ascii="Times New Roman" w:hAnsi="Times New Roman" w:cs="Times New Roman"/>
+          <w:b/>
+          <w:sz w:val="24"/>
+          <w:szCs w:val="24"/>
+        </w:rPr>
+      </w:pPr>
+      <w:r>
+        <w:rPr>
+          <w:rFonts w:ascii="Times New Roman" w:hAnsi="Times New Roman" w:cs="Times New Roman"/>
+          <w:b/>
+          <w:sz w:val="24"/>
+          <w:szCs w:val="24"/>
+        </w:rPr>
+        <w:t>10116263 – Farhan Arif Naufal</w:t>
+      </w:r>
+      <w:r>
+        <w:rPr>
+          <w:rFonts w:ascii="Times New Roman" w:hAnsi="Times New Roman" w:cs="Times New Roman"/>
+          <w:b/>
           <w:sz w:val="24"/>
           <w:szCs w:val="24"/>
         </w:rPr>
@@ -10860,6 +10825,7 @@
       <w:r>
         <w:rPr>
           <w:rFonts w:ascii="Times New Roman" w:hAnsi="Times New Roman" w:cs="Times New Roman"/>
+          <w:b/>
           <w:sz w:val="24"/>
           <w:szCs w:val="24"/>
         </w:rPr>
@@ -10868,14 +10834,7 @@
       <w:r>
         <w:rPr>
           <w:rFonts w:ascii="Times New Roman" w:hAnsi="Times New Roman" w:cs="Times New Roman"/>
-          <w:sz w:val="24"/>
-          <w:szCs w:val="24"/>
-        </w:rPr>
-        <w:tab/>
-      </w:r>
-      <w:r>
-        <w:rPr>
-          <w:rFonts w:ascii="Times New Roman" w:hAnsi="Times New Roman" w:cs="Times New Roman"/>
+          <w:b/>
           <w:sz w:val="24"/>
           <w:szCs w:val="24"/>
         </w:rPr>
@@ -10896,7 +10855,6 @@
           <w:lang w:val="en-US"/>
         </w:rPr>
       </w:pPr>
-      <w:proofErr w:type="spellStart"/>
       <w:r>
         <w:rPr>
           <w:rFonts w:ascii="Times New Roman" w:hAnsi="Times New Roman" w:cs="Times New Roman"/>
@@ -10904,17 +10862,7 @@
           <w:szCs w:val="24"/>
           <w:lang w:val="en-US"/>
         </w:rPr>
-        <w:t>Kontribusinya</w:t>
-      </w:r>
-      <w:proofErr w:type="spellEnd"/>
-      <w:r>
-        <w:rPr>
-          <w:rFonts w:ascii="Times New Roman" w:hAnsi="Times New Roman" w:cs="Times New Roman"/>
-          <w:sz w:val="24"/>
-          <w:szCs w:val="24"/>
-          <w:lang w:val="en-US"/>
-        </w:rPr>
-        <w:t>:</w:t>
+        <w:t>Kontribusinya:</w:t>
       </w:r>
     </w:p>
     <w:p>
@@ -10933,7 +10881,6 @@
           <w:lang w:val="en-US"/>
         </w:rPr>
       </w:pPr>
-      <w:proofErr w:type="spellStart"/>
       <w:r>
         <w:rPr>
           <w:rFonts w:ascii="Times New Roman" w:hAnsi="Times New Roman" w:cs="Times New Roman"/>
@@ -10943,7 +10890,6 @@
         </w:rPr>
         <w:t>Membuat</w:t>
       </w:r>
-      <w:proofErr w:type="spellEnd"/>
       <w:r>
         <w:rPr>
           <w:rFonts w:ascii="Times New Roman" w:hAnsi="Times New Roman" w:cs="Times New Roman"/>
@@ -10978,7 +10924,6 @@
           <w:lang w:val="en-US"/>
         </w:rPr>
       </w:pPr>
-      <w:proofErr w:type="spellStart"/>
       <w:r>
         <w:rPr>
           <w:rFonts w:ascii="Times New Roman" w:hAnsi="Times New Roman" w:cs="Times New Roman"/>
@@ -10986,37 +10931,7 @@
           <w:szCs w:val="24"/>
           <w:lang w:val="en-US"/>
         </w:rPr>
-        <w:t>Membuat</w:t>
-      </w:r>
-      <w:proofErr w:type="spellEnd"/>
-      <w:r>
-        <w:rPr>
-          <w:rFonts w:ascii="Times New Roman" w:hAnsi="Times New Roman" w:cs="Times New Roman"/>
-          <w:sz w:val="24"/>
-          <w:szCs w:val="24"/>
-          <w:lang w:val="en-US"/>
-        </w:rPr>
-        <w:t xml:space="preserve"> </w:t>
-      </w:r>
-      <w:proofErr w:type="spellStart"/>
-      <w:r>
-        <w:rPr>
-          <w:rFonts w:ascii="Times New Roman" w:hAnsi="Times New Roman" w:cs="Times New Roman"/>
-          <w:sz w:val="24"/>
-          <w:szCs w:val="24"/>
-          <w:lang w:val="en-US"/>
-        </w:rPr>
-        <w:t>Dokumen</w:t>
-      </w:r>
-      <w:proofErr w:type="spellEnd"/>
-      <w:r>
-        <w:rPr>
-          <w:rFonts w:ascii="Times New Roman" w:hAnsi="Times New Roman" w:cs="Times New Roman"/>
-          <w:sz w:val="24"/>
-          <w:szCs w:val="24"/>
-          <w:lang w:val="en-US"/>
-        </w:rPr>
-        <w:t>;</w:t>
+        <w:t>Membuat Dokumen;</w:t>
       </w:r>
     </w:p>
     <w:p>
@@ -11035,7 +10950,6 @@
           <w:lang w:val="en-US"/>
         </w:rPr>
       </w:pPr>
-      <w:proofErr w:type="spellStart"/>
       <w:r>
         <w:rPr>
           <w:rFonts w:ascii="Times New Roman" w:hAnsi="Times New Roman" w:cs="Times New Roman"/>
@@ -11043,17 +10957,7 @@
           <w:szCs w:val="24"/>
           <w:lang w:val="en-US"/>
         </w:rPr>
-        <w:t>Membuat</w:t>
-      </w:r>
-      <w:proofErr w:type="spellEnd"/>
-      <w:r>
-        <w:rPr>
-          <w:rFonts w:ascii="Times New Roman" w:hAnsi="Times New Roman" w:cs="Times New Roman"/>
-          <w:sz w:val="24"/>
-          <w:szCs w:val="24"/>
-          <w:lang w:val="en-US"/>
-        </w:rPr>
-        <w:t xml:space="preserve"> Poster;</w:t>
+        <w:t>Membuat Poster;</w:t>
       </w:r>
     </w:p>
     <w:p>
@@ -11082,13 +10986,15 @@
         <w:jc w:val="both"/>
         <w:rPr>
           <w:rFonts w:ascii="Times New Roman" w:hAnsi="Times New Roman" w:cs="Times New Roman"/>
-          <w:sz w:val="24"/>
-          <w:szCs w:val="24"/>
-        </w:rPr>
-      </w:pPr>
-      <w:r>
-        <w:rPr>
-          <w:rFonts w:ascii="Times New Roman" w:hAnsi="Times New Roman" w:cs="Times New Roman"/>
+          <w:b/>
+          <w:sz w:val="24"/>
+          <w:szCs w:val="24"/>
+        </w:rPr>
+      </w:pPr>
+      <w:r>
+        <w:rPr>
+          <w:rFonts w:ascii="Times New Roman" w:hAnsi="Times New Roman" w:cs="Times New Roman"/>
+          <w:b/>
           <w:sz w:val="24"/>
           <w:szCs w:val="24"/>
         </w:rPr>
@@ -11097,6 +11003,7 @@
       <w:r>
         <w:rPr>
           <w:rFonts w:ascii="Times New Roman" w:hAnsi="Times New Roman" w:cs="Times New Roman"/>
+          <w:b/>
           <w:sz w:val="24"/>
           <w:szCs w:val="24"/>
         </w:rPr>
@@ -11105,6 +11012,7 @@
       <w:r>
         <w:rPr>
           <w:rFonts w:ascii="Times New Roman" w:hAnsi="Times New Roman" w:cs="Times New Roman"/>
+          <w:b/>
           <w:sz w:val="24"/>
           <w:szCs w:val="24"/>
         </w:rPr>
@@ -11113,6 +11021,7 @@
       <w:r>
         <w:rPr>
           <w:rFonts w:ascii="Times New Roman" w:hAnsi="Times New Roman" w:cs="Times New Roman"/>
+          <w:b/>
           <w:sz w:val="24"/>
           <w:szCs w:val="24"/>
         </w:rPr>
@@ -11133,7 +11042,6 @@
           <w:lang w:val="en-US"/>
         </w:rPr>
       </w:pPr>
-      <w:proofErr w:type="spellStart"/>
       <w:r>
         <w:rPr>
           <w:rFonts w:ascii="Times New Roman" w:hAnsi="Times New Roman" w:cs="Times New Roman"/>
@@ -11141,17 +11049,7 @@
           <w:szCs w:val="24"/>
           <w:lang w:val="en-US"/>
         </w:rPr>
-        <w:t>Kontribusinya</w:t>
-      </w:r>
-      <w:proofErr w:type="spellEnd"/>
-      <w:r>
-        <w:rPr>
-          <w:rFonts w:ascii="Times New Roman" w:hAnsi="Times New Roman" w:cs="Times New Roman"/>
-          <w:sz w:val="24"/>
-          <w:szCs w:val="24"/>
-          <w:lang w:val="en-US"/>
-        </w:rPr>
-        <w:t>:</w:t>
+        <w:t>Kontribusinya:</w:t>
       </w:r>
     </w:p>
     <w:p>
@@ -11170,7 +11068,6 @@
           <w:lang w:val="en-US"/>
         </w:rPr>
       </w:pPr>
-      <w:proofErr w:type="spellStart"/>
       <w:r>
         <w:rPr>
           <w:rFonts w:ascii="Times New Roman" w:hAnsi="Times New Roman" w:cs="Times New Roman"/>
@@ -11180,7 +11077,6 @@
         </w:rPr>
         <w:t>Membuat</w:t>
       </w:r>
-      <w:proofErr w:type="spellEnd"/>
       <w:r>
         <w:rPr>
           <w:rFonts w:ascii="Times New Roman" w:hAnsi="Times New Roman" w:cs="Times New Roman"/>
@@ -11215,7 +11111,6 @@
           <w:lang w:val="en-US"/>
         </w:rPr>
       </w:pPr>
-      <w:proofErr w:type="spellStart"/>
       <w:r>
         <w:rPr>
           <w:rFonts w:ascii="Times New Roman" w:hAnsi="Times New Roman" w:cs="Times New Roman"/>
@@ -11223,37 +11118,7 @@
           <w:szCs w:val="24"/>
           <w:lang w:val="en-US"/>
         </w:rPr>
-        <w:t>Membuat</w:t>
-      </w:r>
-      <w:proofErr w:type="spellEnd"/>
-      <w:r>
-        <w:rPr>
-          <w:rFonts w:ascii="Times New Roman" w:hAnsi="Times New Roman" w:cs="Times New Roman"/>
-          <w:sz w:val="24"/>
-          <w:szCs w:val="24"/>
-          <w:lang w:val="en-US"/>
-        </w:rPr>
-        <w:t xml:space="preserve"> </w:t>
-      </w:r>
-      <w:proofErr w:type="spellStart"/>
-      <w:r>
-        <w:rPr>
-          <w:rFonts w:ascii="Times New Roman" w:hAnsi="Times New Roman" w:cs="Times New Roman"/>
-          <w:sz w:val="24"/>
-          <w:szCs w:val="24"/>
-          <w:lang w:val="en-US"/>
-        </w:rPr>
-        <w:t>Dokumen</w:t>
-      </w:r>
-      <w:proofErr w:type="spellEnd"/>
-      <w:r>
-        <w:rPr>
-          <w:rFonts w:ascii="Times New Roman" w:hAnsi="Times New Roman" w:cs="Times New Roman"/>
-          <w:sz w:val="24"/>
-          <w:szCs w:val="24"/>
-          <w:lang w:val="en-US"/>
-        </w:rPr>
-        <w:t>;</w:t>
+        <w:t>Membuat Dokumen;</w:t>
       </w:r>
     </w:p>
     <w:sectPr>
@@ -14466,7 +14331,7 @@
 </file>
 
 <file path=customXml/itemProps1.xml><?xml version="1.0" encoding="utf-8"?>
-<ds:datastoreItem xmlns:ds="http://schemas.openxmlformats.org/officeDocument/2006/customXml" ds:itemID="{117CE927-42B9-4B54-B04E-B0D3B0206A03}">
+<ds:datastoreItem xmlns:ds="http://schemas.openxmlformats.org/officeDocument/2006/customXml" ds:itemID="{57F3DCE6-7D94-4242-8210-A9F86341F78C}">
   <ds:schemaRefs>
     <ds:schemaRef ds:uri="http://schemas.openxmlformats.org/officeDocument/2006/bibliography"/>
   </ds:schemaRefs>

</xml_diff>

<commit_message>
fix bentrok INI YANG FIX YAH !
</commit_message>
<xml_diff>
--- a/Laporan IMK1.docx
+++ b/Laporan IMK1.docx
@@ -4150,7 +4150,25 @@
                 <w:szCs w:val="24"/>
                 <w:lang w:val="en-US"/>
               </w:rPr>
-              <w:t xml:space="preserve"> 3.5 inc</w:t>
+              <w:t xml:space="preserve"> 3.5 </w:t>
+            </w:r>
+            <w:r>
+              <w:rPr>
+                <w:rFonts w:ascii="Times New Roman" w:hAnsi="Times New Roman" w:cs="Times New Roman"/>
+                <w:sz w:val="24"/>
+                <w:szCs w:val="24"/>
+                <w:lang w:val="en-US"/>
+              </w:rPr>
+              <w:t>I</w:t>
+            </w:r>
+            <w:r>
+              <w:rPr>
+                <w:rFonts w:ascii="Times New Roman" w:hAnsi="Times New Roman" w:cs="Times New Roman"/>
+                <w:sz w:val="24"/>
+                <w:szCs w:val="24"/>
+                <w:lang w:val="en-US"/>
+              </w:rPr>
+              <w:t>nc</w:t>
             </w:r>
           </w:p>
         </w:tc>
@@ -4554,7 +4572,7 @@
                 <w:sz w:val="24"/>
                 <w:lang w:val="en-US"/>
               </w:rPr>
-              <w:t>Perlu diingatkan mengenai informasi mengenai pembayarn kosan</w:t>
+              <w:t>Perlu diingatkan mengenai informasi pembayarn kosan</w:t>
             </w:r>
           </w:p>
         </w:tc>
@@ -10070,6 +10088,7 @@
         <w:id w:val="-573587230"/>
         <w:bibliography/>
       </w:sdtPr>
+      <w:sdtEndPr/>
       <w:sdtContent>
         <w:sdt>
           <w:sdtPr>
@@ -10085,6 +10104,7 @@
               <w:docPartUnique/>
             </w:docPartObj>
           </w:sdtPr>
+          <w:sdtEndPr/>
           <w:sdtContent>
             <w:p>
               <w:pPr>
@@ -10120,6 +10140,7 @@
                 <w:id w:val="111145805"/>
                 <w:bibliography/>
               </w:sdtPr>
+              <w:sdtEndPr/>
               <w:sdtContent>
                 <w:p>
                   <w:pPr>
@@ -10278,7 +10299,6 @@
           <w:szCs w:val="24"/>
         </w:rPr>
       </w:pPr>
-      <w:bookmarkStart w:id="21" w:name="_GoBack"/>
       <w:r>
         <w:rPr>
           <w:rFonts w:ascii="Times New Roman" w:hAnsi="Times New Roman" w:cs="Times New Roman"/>
@@ -10317,7 +10337,6 @@
         <w:t>Kelas : IF-6</w:t>
       </w:r>
     </w:p>
-    <w:bookmarkEnd w:id="21"/>
     <w:p>
       <w:pPr>
         <w:pStyle w:val="ListParagraph"/>
@@ -10409,20 +10428,8 @@
         </w:rPr>
         <w:t>Membuat Dokumen;</w:t>
       </w:r>
-    </w:p>
-    <w:p>
-      <w:pPr>
-        <w:pStyle w:val="ListParagraph"/>
-        <w:spacing w:line="360" w:lineRule="auto"/>
-        <w:ind w:left="1086"/>
-        <w:jc w:val="both"/>
-        <w:rPr>
-          <w:rFonts w:ascii="Times New Roman" w:hAnsi="Times New Roman" w:cs="Times New Roman"/>
-          <w:sz w:val="24"/>
-          <w:szCs w:val="24"/>
-          <w:lang w:val="en-US"/>
-        </w:rPr>
-      </w:pPr>
+      <w:bookmarkStart w:id="21" w:name="_GoBack"/>
+      <w:bookmarkEnd w:id="21"/>
     </w:p>
     <w:p>
       <w:pPr>
@@ -14331,7 +14338,7 @@
 </file>
 
 <file path=customXml/itemProps1.xml><?xml version="1.0" encoding="utf-8"?>
-<ds:datastoreItem xmlns:ds="http://schemas.openxmlformats.org/officeDocument/2006/customXml" ds:itemID="{57F3DCE6-7D94-4242-8210-A9F86341F78C}">
+<ds:datastoreItem xmlns:ds="http://schemas.openxmlformats.org/officeDocument/2006/customXml" ds:itemID="{C9BE1DD2-7536-40E4-BD72-05469F55B7A1}">
   <ds:schemaRefs>
     <ds:schemaRef ds:uri="http://schemas.openxmlformats.org/officeDocument/2006/bibliography"/>
   </ds:schemaRefs>

</xml_diff>